<commit_message>
Verze 2.4 - doplněné informace
</commit_message>
<xml_diff>
--- a/dmp_sablona_sprava_siti.docx
+++ b/dmp_sablona_sprava_siti.docx
@@ -311,7 +311,7 @@
               <w:rPr>
                 <w:sz w:val="32"/>
               </w:rPr>
-              <w:t>David Laušman</w:t>
+              <w:t>Petr Novotný</w:t>
             </w:r>
           </w:p>
         </w:tc>
@@ -376,7 +376,7 @@
               <w:rPr>
                 <w:b/>
               </w:rPr>
-              <w:t>Bc. Josef Vágner</w:t>
+              <w:t>Novák Karel</w:t>
             </w:r>
           </w:p>
           <w:p>
@@ -1669,7 +1669,7 @@
       <w:r>
         <w:fldChar w:fldCharType="separate"/>
       </w:r>
-      <w:hyperlink w:anchor="_Toc147404556" w:history="1">
+      <w:hyperlink w:anchor="_Toc149753512" w:history="1">
         <w:r>
           <w:rPr>
             <w:rStyle w:val="Hypertextovodkaz"/>
@@ -1696,7 +1696,7 @@
             <w:noProof/>
             <w:webHidden/>
           </w:rPr>
-          <w:instrText xml:space="preserve"> PAGEREF _Toc147404556 \h </w:instrText>
+          <w:instrText xml:space="preserve"> PAGEREF _Toc149753512 \h </w:instrText>
         </w:r>
         <w:r>
           <w:rPr>
@@ -1738,7 +1738,7 @@
           <w:szCs w:val="22"/>
         </w:rPr>
       </w:pPr>
-      <w:hyperlink w:anchor="_Toc147404557" w:history="1">
+      <w:hyperlink w:anchor="_Toc149753513" w:history="1">
         <w:r>
           <w:rPr>
             <w:rStyle w:val="Hypertextovodkaz"/>
@@ -1782,7 +1782,7 @@
             <w:noProof/>
             <w:webHidden/>
           </w:rPr>
-          <w:instrText xml:space="preserve"> PAGEREF _Toc147404557 \h </w:instrText>
+          <w:instrText xml:space="preserve"> PAGEREF _Toc149753513 \h </w:instrText>
         </w:r>
         <w:r>
           <w:rPr>
@@ -1824,7 +1824,7 @@
           <w:szCs w:val="22"/>
         </w:rPr>
       </w:pPr>
-      <w:hyperlink w:anchor="_Toc147404558" w:history="1">
+      <w:hyperlink w:anchor="_Toc149753514" w:history="1">
         <w:r>
           <w:rPr>
             <w:rStyle w:val="Hypertextovodkaz"/>
@@ -1868,7 +1868,7 @@
             <w:noProof/>
             <w:webHidden/>
           </w:rPr>
-          <w:instrText xml:space="preserve"> PAGEREF _Toc147404558 \h </w:instrText>
+          <w:instrText xml:space="preserve"> PAGEREF _Toc149753514 \h </w:instrText>
         </w:r>
         <w:r>
           <w:rPr>
@@ -1909,7 +1909,7 @@
           <w:szCs w:val="22"/>
         </w:rPr>
       </w:pPr>
-      <w:hyperlink w:anchor="_Toc147404559" w:history="1">
+      <w:hyperlink w:anchor="_Toc149753515" w:history="1">
         <w:r>
           <w:rPr>
             <w:rStyle w:val="Hypertextovodkaz"/>
@@ -1952,7 +1952,7 @@
             <w:noProof/>
             <w:webHidden/>
           </w:rPr>
-          <w:instrText xml:space="preserve"> PAGEREF _Toc147404559 \h </w:instrText>
+          <w:instrText xml:space="preserve"> PAGEREF _Toc149753515 \h </w:instrText>
         </w:r>
         <w:r>
           <w:rPr>
@@ -1993,7 +1993,7 @@
           <w:szCs w:val="22"/>
         </w:rPr>
       </w:pPr>
-      <w:hyperlink w:anchor="_Toc147404560" w:history="1">
+      <w:hyperlink w:anchor="_Toc149753516" w:history="1">
         <w:r>
           <w:rPr>
             <w:rStyle w:val="Hypertextovodkaz"/>
@@ -2036,7 +2036,7 @@
             <w:noProof/>
             <w:webHidden/>
           </w:rPr>
-          <w:instrText xml:space="preserve"> PAGEREF _Toc147404560 \h </w:instrText>
+          <w:instrText xml:space="preserve"> PAGEREF _Toc149753516 \h </w:instrText>
         </w:r>
         <w:r>
           <w:rPr>
@@ -2078,7 +2078,7 @@
           <w:szCs w:val="22"/>
         </w:rPr>
       </w:pPr>
-      <w:hyperlink w:anchor="_Toc147404561" w:history="1">
+      <w:hyperlink w:anchor="_Toc149753517" w:history="1">
         <w:r>
           <w:rPr>
             <w:rStyle w:val="Hypertextovodkaz"/>
@@ -2122,7 +2122,7 @@
             <w:noProof/>
             <w:webHidden/>
           </w:rPr>
-          <w:instrText xml:space="preserve"> PAGEREF _Toc147404561 \h </w:instrText>
+          <w:instrText xml:space="preserve"> PAGEREF _Toc149753517 \h </w:instrText>
         </w:r>
         <w:r>
           <w:rPr>
@@ -2163,7 +2163,7 @@
           <w:szCs w:val="22"/>
         </w:rPr>
       </w:pPr>
-      <w:hyperlink w:anchor="_Toc147404562" w:history="1">
+      <w:hyperlink w:anchor="_Toc149753518" w:history="1">
         <w:r>
           <w:rPr>
             <w:rStyle w:val="Hypertextovodkaz"/>
@@ -2206,7 +2206,7 @@
             <w:noProof/>
             <w:webHidden/>
           </w:rPr>
-          <w:instrText xml:space="preserve"> PAGEREF _Toc147404562 \h </w:instrText>
+          <w:instrText xml:space="preserve"> PAGEREF _Toc149753518 \h </w:instrText>
         </w:r>
         <w:r>
           <w:rPr>
@@ -2247,7 +2247,7 @@
           <w:szCs w:val="22"/>
         </w:rPr>
       </w:pPr>
-      <w:hyperlink w:anchor="_Toc147404563" w:history="1">
+      <w:hyperlink w:anchor="_Toc149753519" w:history="1">
         <w:r>
           <w:rPr>
             <w:rStyle w:val="Hypertextovodkaz"/>
@@ -2290,7 +2290,7 @@
             <w:noProof/>
             <w:webHidden/>
           </w:rPr>
-          <w:instrText xml:space="preserve"> PAGEREF _Toc147404563 \h </w:instrText>
+          <w:instrText xml:space="preserve"> PAGEREF _Toc149753519 \h </w:instrText>
         </w:r>
         <w:r>
           <w:rPr>
@@ -2331,7 +2331,7 @@
           <w:szCs w:val="22"/>
         </w:rPr>
       </w:pPr>
-      <w:hyperlink w:anchor="_Toc147404564" w:history="1">
+      <w:hyperlink w:anchor="_Toc149753520" w:history="1">
         <w:r>
           <w:rPr>
             <w:rStyle w:val="Hypertextovodkaz"/>
@@ -2374,7 +2374,7 @@
             <w:noProof/>
             <w:webHidden/>
           </w:rPr>
-          <w:instrText xml:space="preserve"> PAGEREF _Toc147404564 \h </w:instrText>
+          <w:instrText xml:space="preserve"> PAGEREF _Toc149753520 \h </w:instrText>
         </w:r>
         <w:r>
           <w:rPr>
@@ -2415,7 +2415,7 @@
           <w:szCs w:val="22"/>
         </w:rPr>
       </w:pPr>
-      <w:hyperlink w:anchor="_Toc147404565" w:history="1">
+      <w:hyperlink w:anchor="_Toc149753521" w:history="1">
         <w:r>
           <w:rPr>
             <w:rStyle w:val="Hypertextovodkaz"/>
@@ -2458,7 +2458,7 @@
             <w:noProof/>
             <w:webHidden/>
           </w:rPr>
-          <w:instrText xml:space="preserve"> PAGEREF _Toc147404565 \h </w:instrText>
+          <w:instrText xml:space="preserve"> PAGEREF _Toc149753521 \h </w:instrText>
         </w:r>
         <w:r>
           <w:rPr>
@@ -2499,7 +2499,7 @@
           <w:szCs w:val="22"/>
         </w:rPr>
       </w:pPr>
-      <w:hyperlink w:anchor="_Toc147404566" w:history="1">
+      <w:hyperlink w:anchor="_Toc149753522" w:history="1">
         <w:r>
           <w:rPr>
             <w:rStyle w:val="Hypertextovodkaz"/>
@@ -2542,7 +2542,7 @@
             <w:noProof/>
             <w:webHidden/>
           </w:rPr>
-          <w:instrText xml:space="preserve"> PAGEREF _Toc147404566 \h </w:instrText>
+          <w:instrText xml:space="preserve"> PAGEREF _Toc149753522 \h </w:instrText>
         </w:r>
         <w:r>
           <w:rPr>
@@ -2583,7 +2583,7 @@
           <w:szCs w:val="22"/>
         </w:rPr>
       </w:pPr>
-      <w:hyperlink w:anchor="_Toc147404567" w:history="1">
+      <w:hyperlink w:anchor="_Toc149753523" w:history="1">
         <w:r>
           <w:rPr>
             <w:rStyle w:val="Hypertextovodkaz"/>
@@ -2626,7 +2626,7 @@
             <w:noProof/>
             <w:webHidden/>
           </w:rPr>
-          <w:instrText xml:space="preserve"> PAGEREF _Toc147404567 \h </w:instrText>
+          <w:instrText xml:space="preserve"> PAGEREF _Toc149753523 \h </w:instrText>
         </w:r>
         <w:r>
           <w:rPr>
@@ -2667,7 +2667,7 @@
           <w:szCs w:val="22"/>
         </w:rPr>
       </w:pPr>
-      <w:hyperlink w:anchor="_Toc147404568" w:history="1">
+      <w:hyperlink w:anchor="_Toc149753524" w:history="1">
         <w:r>
           <w:rPr>
             <w:rStyle w:val="Hypertextovodkaz"/>
@@ -2710,7 +2710,7 @@
             <w:noProof/>
             <w:webHidden/>
           </w:rPr>
-          <w:instrText xml:space="preserve"> PAGEREF _Toc147404568 \h </w:instrText>
+          <w:instrText xml:space="preserve"> PAGEREF _Toc149753524 \h </w:instrText>
         </w:r>
         <w:r>
           <w:rPr>
@@ -2751,7 +2751,7 @@
           <w:szCs w:val="22"/>
         </w:rPr>
       </w:pPr>
-      <w:hyperlink w:anchor="_Toc147404569" w:history="1">
+      <w:hyperlink w:anchor="_Toc149753525" w:history="1">
         <w:r>
           <w:rPr>
             <w:rStyle w:val="Hypertextovodkaz"/>
@@ -2794,7 +2794,7 @@
             <w:noProof/>
             <w:webHidden/>
           </w:rPr>
-          <w:instrText xml:space="preserve"> PAGEREF _Toc147404569 \h </w:instrText>
+          <w:instrText xml:space="preserve"> PAGEREF _Toc149753525 \h </w:instrText>
         </w:r>
         <w:r>
           <w:rPr>
@@ -2835,7 +2835,7 @@
           <w:szCs w:val="22"/>
         </w:rPr>
       </w:pPr>
-      <w:hyperlink w:anchor="_Toc147404570" w:history="1">
+      <w:hyperlink w:anchor="_Toc149753526" w:history="1">
         <w:r>
           <w:rPr>
             <w:rStyle w:val="Hypertextovodkaz"/>
@@ -2878,7 +2878,7 @@
             <w:noProof/>
             <w:webHidden/>
           </w:rPr>
-          <w:instrText xml:space="preserve"> PAGEREF _Toc147404570 \h </w:instrText>
+          <w:instrText xml:space="preserve"> PAGEREF _Toc149753526 \h </w:instrText>
         </w:r>
         <w:r>
           <w:rPr>
@@ -2920,7 +2920,7 @@
           <w:szCs w:val="22"/>
         </w:rPr>
       </w:pPr>
-      <w:hyperlink w:anchor="_Toc147404571" w:history="1">
+      <w:hyperlink w:anchor="_Toc149753527" w:history="1">
         <w:r>
           <w:rPr>
             <w:rStyle w:val="Hypertextovodkaz"/>
@@ -2964,7 +2964,7 @@
             <w:noProof/>
             <w:webHidden/>
           </w:rPr>
-          <w:instrText xml:space="preserve"> PAGEREF _Toc147404571 \h </w:instrText>
+          <w:instrText xml:space="preserve"> PAGEREF _Toc149753527 \h </w:instrText>
         </w:r>
         <w:r>
           <w:rPr>
@@ -3005,7 +3005,7 @@
           <w:szCs w:val="22"/>
         </w:rPr>
       </w:pPr>
-      <w:hyperlink w:anchor="_Toc147404572" w:history="1">
+      <w:hyperlink w:anchor="_Toc149753528" w:history="1">
         <w:r>
           <w:rPr>
             <w:rStyle w:val="Hypertextovodkaz"/>
@@ -3048,7 +3048,7 @@
             <w:noProof/>
             <w:webHidden/>
           </w:rPr>
-          <w:instrText xml:space="preserve"> PAGEREF _Toc147404572 \h </w:instrText>
+          <w:instrText xml:space="preserve"> PAGEREF _Toc149753528 \h </w:instrText>
         </w:r>
         <w:r>
           <w:rPr>
@@ -3089,7 +3089,7 @@
           <w:szCs w:val="22"/>
         </w:rPr>
       </w:pPr>
-      <w:hyperlink w:anchor="_Toc147404573" w:history="1">
+      <w:hyperlink w:anchor="_Toc149753529" w:history="1">
         <w:r>
           <w:rPr>
             <w:rStyle w:val="Hypertextovodkaz"/>
@@ -3132,7 +3132,7 @@
             <w:noProof/>
             <w:webHidden/>
           </w:rPr>
-          <w:instrText xml:space="preserve"> PAGEREF _Toc147404573 \h </w:instrText>
+          <w:instrText xml:space="preserve"> PAGEREF _Toc149753529 \h </w:instrText>
         </w:r>
         <w:r>
           <w:rPr>
@@ -3173,7 +3173,7 @@
           <w:szCs w:val="22"/>
         </w:rPr>
       </w:pPr>
-      <w:hyperlink w:anchor="_Toc147404574" w:history="1">
+      <w:hyperlink w:anchor="_Toc149753530" w:history="1">
         <w:r>
           <w:rPr>
             <w:rStyle w:val="Hypertextovodkaz"/>
@@ -3216,7 +3216,7 @@
             <w:noProof/>
             <w:webHidden/>
           </w:rPr>
-          <w:instrText xml:space="preserve"> PAGEREF _Toc147404574 \h </w:instrText>
+          <w:instrText xml:space="preserve"> PAGEREF _Toc149753530 \h </w:instrText>
         </w:r>
         <w:r>
           <w:rPr>
@@ -3257,7 +3257,7 @@
           <w:szCs w:val="22"/>
         </w:rPr>
       </w:pPr>
-      <w:hyperlink w:anchor="_Toc147404575" w:history="1">
+      <w:hyperlink w:anchor="_Toc149753531" w:history="1">
         <w:r>
           <w:rPr>
             <w:rStyle w:val="Hypertextovodkaz"/>
@@ -3300,7 +3300,7 @@
             <w:noProof/>
             <w:webHidden/>
           </w:rPr>
-          <w:instrText xml:space="preserve"> PAGEREF _Toc147404575 \h </w:instrText>
+          <w:instrText xml:space="preserve"> PAGEREF _Toc149753531 \h </w:instrText>
         </w:r>
         <w:r>
           <w:rPr>
@@ -3341,7 +3341,7 @@
           <w:szCs w:val="22"/>
         </w:rPr>
       </w:pPr>
-      <w:hyperlink w:anchor="_Toc147404576" w:history="1">
+      <w:hyperlink w:anchor="_Toc149753532" w:history="1">
         <w:r>
           <w:rPr>
             <w:rStyle w:val="Hypertextovodkaz"/>
@@ -3384,7 +3384,7 @@
             <w:noProof/>
             <w:webHidden/>
           </w:rPr>
-          <w:instrText xml:space="preserve"> PAGEREF _Toc147404576 \h </w:instrText>
+          <w:instrText xml:space="preserve"> PAGEREF _Toc149753532 \h </w:instrText>
         </w:r>
         <w:r>
           <w:rPr>
@@ -3425,7 +3425,7 @@
           <w:szCs w:val="22"/>
         </w:rPr>
       </w:pPr>
-      <w:hyperlink w:anchor="_Toc147404577" w:history="1">
+      <w:hyperlink w:anchor="_Toc149753533" w:history="1">
         <w:r>
           <w:rPr>
             <w:rStyle w:val="Hypertextovodkaz"/>
@@ -3468,7 +3468,7 @@
             <w:noProof/>
             <w:webHidden/>
           </w:rPr>
-          <w:instrText xml:space="preserve"> PAGEREF _Toc147404577 \h </w:instrText>
+          <w:instrText xml:space="preserve"> PAGEREF _Toc149753533 \h </w:instrText>
         </w:r>
         <w:r>
           <w:rPr>
@@ -3510,7 +3510,7 @@
           <w:szCs w:val="22"/>
         </w:rPr>
       </w:pPr>
-      <w:hyperlink w:anchor="_Toc147404578" w:history="1">
+      <w:hyperlink w:anchor="_Toc149753534" w:history="1">
         <w:r>
           <w:rPr>
             <w:rStyle w:val="Hypertextovodkaz"/>
@@ -3554,7 +3554,7 @@
             <w:noProof/>
             <w:webHidden/>
           </w:rPr>
-          <w:instrText xml:space="preserve"> PAGEREF _Toc147404578 \h </w:instrText>
+          <w:instrText xml:space="preserve"> PAGEREF _Toc149753534 \h </w:instrText>
         </w:r>
         <w:r>
           <w:rPr>
@@ -3596,7 +3596,7 @@
           <w:szCs w:val="22"/>
         </w:rPr>
       </w:pPr>
-      <w:hyperlink w:anchor="_Toc147404579" w:history="1">
+      <w:hyperlink w:anchor="_Toc149753535" w:history="1">
         <w:r>
           <w:rPr>
             <w:rStyle w:val="Hypertextovodkaz"/>
@@ -3619,7 +3619,7 @@
             <w:rStyle w:val="Hypertextovodkaz"/>
             <w:noProof/>
           </w:rPr>
-          <w:t>Návrhové parametry</w:t>
+          <w:t>Praktická část</w:t>
         </w:r>
         <w:r>
           <w:rPr>
@@ -3640,7 +3640,7 @@
             <w:noProof/>
             <w:webHidden/>
           </w:rPr>
-          <w:instrText xml:space="preserve"> PAGEREF _Toc147404579 \h </w:instrText>
+          <w:instrText xml:space="preserve"> PAGEREF _Toc149753535 \h </w:instrText>
         </w:r>
         <w:r>
           <w:rPr>
@@ -3682,40 +3682,23 @@
           <w:szCs w:val="22"/>
         </w:rPr>
       </w:pPr>
-      <w:hyperlink w:anchor="_Toc147404580" w:history="1">
+      <w:hyperlink w:anchor="_Toc149753536" w:history="1">
         <w:r>
           <w:rPr>
             <w:rStyle w:val="Hypertextovodkaz"/>
             <w:noProof/>
           </w:rPr>
-          <w:t>7</w:t>
-        </w:r>
-        <w:r>
-          <w:rPr>
-            <w:rFonts w:asciiTheme="minorHAnsi" w:eastAsiaTheme="minorEastAsia" w:hAnsiTheme="minorHAnsi" w:cstheme="minorBidi"/>
-            <w:b w:val="0"/>
-            <w:noProof/>
-            <w:sz w:val="22"/>
-            <w:szCs w:val="22"/>
+          <w:t>Závěr</w:t>
+        </w:r>
+        <w:r>
+          <w:rPr>
+            <w:noProof/>
+            <w:webHidden/>
           </w:rPr>
           <w:tab/>
         </w:r>
         <w:r>
           <w:rPr>
-            <w:rStyle w:val="Hypertextovodkaz"/>
-            <w:noProof/>
-          </w:rPr>
-          <w:t>Praktická část</w:t>
-        </w:r>
-        <w:r>
-          <w:rPr>
-            <w:noProof/>
-            <w:webHidden/>
-          </w:rPr>
-          <w:tab/>
-        </w:r>
-        <w:r>
-          <w:rPr>
             <w:noProof/>
             <w:webHidden/>
           </w:rPr>
@@ -3726,7 +3709,7 @@
             <w:noProof/>
             <w:webHidden/>
           </w:rPr>
-          <w:instrText xml:space="preserve"> PAGEREF _Toc147404580 \h </w:instrText>
+          <w:instrText xml:space="preserve"> PAGEREF _Toc149753536 \h </w:instrText>
         </w:r>
         <w:r>
           <w:rPr>
@@ -3768,13 +3751,13 @@
           <w:szCs w:val="22"/>
         </w:rPr>
       </w:pPr>
-      <w:hyperlink w:anchor="_Toc147404581" w:history="1">
+      <w:hyperlink w:anchor="_Toc149753537" w:history="1">
         <w:r>
           <w:rPr>
             <w:rStyle w:val="Hypertextovodkaz"/>
             <w:noProof/>
           </w:rPr>
-          <w:t>Závěr</w:t>
+          <w:t>Zdroje</w:t>
         </w:r>
         <w:r>
           <w:rPr>
@@ -3795,7 +3778,7 @@
             <w:noProof/>
             <w:webHidden/>
           </w:rPr>
-          <w:instrText xml:space="preserve"> PAGEREF _Toc147404581 \h </w:instrText>
+          <w:instrText xml:space="preserve"> PAGEREF _Toc149753537 \h </w:instrText>
         </w:r>
         <w:r>
           <w:rPr>
@@ -3837,13 +3820,13 @@
           <w:szCs w:val="22"/>
         </w:rPr>
       </w:pPr>
-      <w:hyperlink w:anchor="_Toc147404582" w:history="1">
+      <w:hyperlink w:anchor="_Toc149753538" w:history="1">
         <w:r>
           <w:rPr>
             <w:rStyle w:val="Hypertextovodkaz"/>
             <w:noProof/>
           </w:rPr>
-          <w:t>Zdroje</w:t>
+          <w:t>Příloha A</w:t>
         </w:r>
         <w:r>
           <w:rPr>
@@ -3864,7 +3847,7 @@
             <w:noProof/>
             <w:webHidden/>
           </w:rPr>
-          <w:instrText xml:space="preserve"> PAGEREF _Toc147404582 \h </w:instrText>
+          <w:instrText xml:space="preserve"> PAGEREF _Toc149753538 \h </w:instrText>
         </w:r>
         <w:r>
           <w:rPr>
@@ -3884,283 +3867,7 @@
             <w:noProof/>
             <w:webHidden/>
           </w:rPr>
-          <w:t>17</w:t>
-        </w:r>
-        <w:r>
-          <w:rPr>
-            <w:noProof/>
-            <w:webHidden/>
-          </w:rPr>
-          <w:fldChar w:fldCharType="end"/>
-        </w:r>
-      </w:hyperlink>
-    </w:p>
-    <w:p>
-      <w:pPr>
-        <w:pStyle w:val="Obsah1"/>
-        <w:rPr>
-          <w:rFonts w:asciiTheme="minorHAnsi" w:eastAsiaTheme="minorEastAsia" w:hAnsiTheme="minorHAnsi" w:cstheme="minorBidi"/>
-          <w:b w:val="0"/>
-          <w:noProof/>
-          <w:sz w:val="22"/>
-          <w:szCs w:val="22"/>
-        </w:rPr>
-      </w:pPr>
-      <w:hyperlink w:anchor="_Toc147404583" w:history="1">
-        <w:r>
-          <w:rPr>
-            <w:rStyle w:val="Hypertextovodkaz"/>
-            <w:noProof/>
-          </w:rPr>
-          <w:t>Příloha A</w:t>
-        </w:r>
-        <w:r>
-          <w:rPr>
-            <w:noProof/>
-            <w:webHidden/>
-          </w:rPr>
-          <w:tab/>
-        </w:r>
-        <w:r>
-          <w:rPr>
-            <w:noProof/>
-            <w:webHidden/>
-          </w:rPr>
-          <w:fldChar w:fldCharType="begin"/>
-        </w:r>
-        <w:r>
-          <w:rPr>
-            <w:noProof/>
-            <w:webHidden/>
-          </w:rPr>
-          <w:instrText xml:space="preserve"> PAGEREF _Toc147404583 \h </w:instrText>
-        </w:r>
-        <w:r>
-          <w:rPr>
-            <w:noProof/>
-            <w:webHidden/>
-          </w:rPr>
-        </w:r>
-        <w:r>
-          <w:rPr>
-            <w:noProof/>
-            <w:webHidden/>
-          </w:rPr>
-          <w:fldChar w:fldCharType="separate"/>
-        </w:r>
-        <w:r>
-          <w:rPr>
-            <w:noProof/>
-            <w:webHidden/>
-          </w:rPr>
           <w:t>i</w:t>
-        </w:r>
-        <w:r>
-          <w:rPr>
-            <w:noProof/>
-            <w:webHidden/>
-          </w:rPr>
-          <w:fldChar w:fldCharType="end"/>
-        </w:r>
-      </w:hyperlink>
-    </w:p>
-    <w:p>
-      <w:pPr>
-        <w:pStyle w:val="Obsah1"/>
-        <w:rPr>
-          <w:rFonts w:asciiTheme="minorHAnsi" w:eastAsiaTheme="minorEastAsia" w:hAnsiTheme="minorHAnsi" w:cstheme="minorBidi"/>
-          <w:b w:val="0"/>
-          <w:noProof/>
-          <w:sz w:val="22"/>
-          <w:szCs w:val="22"/>
-        </w:rPr>
-      </w:pPr>
-      <w:hyperlink w:anchor="_Toc147404584" w:history="1">
-        <w:r>
-          <w:rPr>
-            <w:rStyle w:val="Hypertextovodkaz"/>
-            <w:noProof/>
-          </w:rPr>
-          <w:t>Příloha B</w:t>
-        </w:r>
-        <w:r>
-          <w:rPr>
-            <w:noProof/>
-            <w:webHidden/>
-          </w:rPr>
-          <w:tab/>
-        </w:r>
-        <w:r>
-          <w:rPr>
-            <w:noProof/>
-            <w:webHidden/>
-          </w:rPr>
-          <w:fldChar w:fldCharType="begin"/>
-        </w:r>
-        <w:r>
-          <w:rPr>
-            <w:noProof/>
-            <w:webHidden/>
-          </w:rPr>
-          <w:instrText xml:space="preserve"> PAGEREF _Toc147404584 \h </w:instrText>
-        </w:r>
-        <w:r>
-          <w:rPr>
-            <w:noProof/>
-            <w:webHidden/>
-          </w:rPr>
-        </w:r>
-        <w:r>
-          <w:rPr>
-            <w:noProof/>
-            <w:webHidden/>
-          </w:rPr>
-          <w:fldChar w:fldCharType="separate"/>
-        </w:r>
-        <w:r>
-          <w:rPr>
-            <w:noProof/>
-            <w:webHidden/>
-          </w:rPr>
-          <w:t>iii</w:t>
-        </w:r>
-        <w:r>
-          <w:rPr>
-            <w:noProof/>
-            <w:webHidden/>
-          </w:rPr>
-          <w:fldChar w:fldCharType="end"/>
-        </w:r>
-      </w:hyperlink>
-    </w:p>
-    <w:p>
-      <w:pPr>
-        <w:pStyle w:val="Obsah1"/>
-        <w:rPr>
-          <w:rFonts w:asciiTheme="minorHAnsi" w:eastAsiaTheme="minorEastAsia" w:hAnsiTheme="minorHAnsi" w:cstheme="minorBidi"/>
-          <w:b w:val="0"/>
-          <w:noProof/>
-          <w:sz w:val="22"/>
-          <w:szCs w:val="22"/>
-        </w:rPr>
-      </w:pPr>
-      <w:hyperlink w:anchor="_Toc147404585" w:history="1">
-        <w:r>
-          <w:rPr>
-            <w:rStyle w:val="Hypertextovodkaz"/>
-            <w:noProof/>
-          </w:rPr>
-          <w:t>Příloha C</w:t>
-        </w:r>
-        <w:r>
-          <w:rPr>
-            <w:noProof/>
-            <w:webHidden/>
-          </w:rPr>
-          <w:tab/>
-        </w:r>
-        <w:r>
-          <w:rPr>
-            <w:noProof/>
-            <w:webHidden/>
-          </w:rPr>
-          <w:fldChar w:fldCharType="begin"/>
-        </w:r>
-        <w:r>
-          <w:rPr>
-            <w:noProof/>
-            <w:webHidden/>
-          </w:rPr>
-          <w:instrText xml:space="preserve"> PAGEREF _Toc147404585 \h </w:instrText>
-        </w:r>
-        <w:r>
-          <w:rPr>
-            <w:noProof/>
-            <w:webHidden/>
-          </w:rPr>
-        </w:r>
-        <w:r>
-          <w:rPr>
-            <w:noProof/>
-            <w:webHidden/>
-          </w:rPr>
-          <w:fldChar w:fldCharType="separate"/>
-        </w:r>
-        <w:r>
-          <w:rPr>
-            <w:noProof/>
-            <w:webHidden/>
-          </w:rPr>
-          <w:t>iv</w:t>
-        </w:r>
-        <w:r>
-          <w:rPr>
-            <w:noProof/>
-            <w:webHidden/>
-          </w:rPr>
-          <w:fldChar w:fldCharType="end"/>
-        </w:r>
-      </w:hyperlink>
-    </w:p>
-    <w:p>
-      <w:pPr>
-        <w:pStyle w:val="Obsah1"/>
-        <w:rPr>
-          <w:rFonts w:asciiTheme="minorHAnsi" w:eastAsiaTheme="minorEastAsia" w:hAnsiTheme="minorHAnsi" w:cstheme="minorBidi"/>
-          <w:b w:val="0"/>
-          <w:noProof/>
-          <w:sz w:val="22"/>
-          <w:szCs w:val="22"/>
-        </w:rPr>
-      </w:pPr>
-      <w:hyperlink w:anchor="_Toc147404586" w:history="1">
-        <w:r>
-          <w:rPr>
-            <w:rStyle w:val="Hypertextovodkaz"/>
-            <w:noProof/>
-          </w:rPr>
-          <w:t>Příloha D</w:t>
-        </w:r>
-        <w:r>
-          <w:rPr>
-            <w:noProof/>
-            <w:webHidden/>
-          </w:rPr>
-          <w:tab/>
-        </w:r>
-        <w:r>
-          <w:rPr>
-            <w:noProof/>
-            <w:webHidden/>
-          </w:rPr>
-          <w:fldChar w:fldCharType="begin"/>
-        </w:r>
-        <w:r>
-          <w:rPr>
-            <w:noProof/>
-            <w:webHidden/>
-          </w:rPr>
-          <w:instrText xml:space="preserve"> PAGEREF _Toc147404586 \h </w:instrText>
-        </w:r>
-        <w:r>
-          <w:rPr>
-            <w:noProof/>
-            <w:webHidden/>
-          </w:rPr>
-        </w:r>
-        <w:r>
-          <w:rPr>
-            <w:noProof/>
-            <w:webHidden/>
-          </w:rPr>
-          <w:fldChar w:fldCharType="separate"/>
-        </w:r>
-        <w:r>
-          <w:rPr>
-            <w:noProof/>
-            <w:webHidden/>
-          </w:rPr>
-          <w:t>v</w:t>
         </w:r>
         <w:r>
           <w:rPr>
@@ -4388,7 +4095,7 @@
       <w:r>
         <w:fldChar w:fldCharType="separate"/>
       </w:r>
-      <w:hyperlink r:id="rId9" w:anchor="_Toc146651413" w:history="1">
+      <w:hyperlink r:id="rId9" w:anchor="_Toc149753506" w:history="1">
         <w:r>
           <w:rPr>
             <w:rStyle w:val="Hypertextovodkaz"/>
@@ -4415,7 +4122,7 @@
             <w:noProof/>
             <w:webHidden/>
           </w:rPr>
-          <w:instrText xml:space="preserve"> PAGEREF _Toc146651413 \h </w:instrText>
+          <w:instrText xml:space="preserve"> PAGEREF _Toc149753506 \h </w:instrText>
         </w:r>
         <w:r>
           <w:rPr>
@@ -4459,7 +4166,7 @@
           <w:szCs w:val="22"/>
         </w:rPr>
       </w:pPr>
-      <w:hyperlink r:id="rId10" w:anchor="_Toc146651414" w:history="1">
+      <w:hyperlink r:id="rId10" w:anchor="_Toc149753507" w:history="1">
         <w:r>
           <w:rPr>
             <w:rStyle w:val="Hypertextovodkaz"/>
@@ -4486,7 +4193,7 @@
             <w:noProof/>
             <w:webHidden/>
           </w:rPr>
-          <w:instrText xml:space="preserve"> PAGEREF _Toc146651414 \h </w:instrText>
+          <w:instrText xml:space="preserve"> PAGEREF _Toc149753507 \h </w:instrText>
         </w:r>
         <w:r>
           <w:rPr>
@@ -4530,7 +4237,7 @@
           <w:szCs w:val="22"/>
         </w:rPr>
       </w:pPr>
-      <w:hyperlink r:id="rId11" w:anchor="_Toc146651415" w:history="1">
+      <w:hyperlink r:id="rId11" w:anchor="_Toc149753508" w:history="1">
         <w:r>
           <w:rPr>
             <w:rStyle w:val="Hypertextovodkaz"/>
@@ -4557,7 +4264,7 @@
             <w:noProof/>
             <w:webHidden/>
           </w:rPr>
-          <w:instrText xml:space="preserve"> PAGEREF _Toc146651415 \h </w:instrText>
+          <w:instrText xml:space="preserve"> PAGEREF _Toc149753508 \h </w:instrText>
         </w:r>
         <w:r>
           <w:rPr>
@@ -4601,7 +4308,7 @@
           <w:szCs w:val="22"/>
         </w:rPr>
       </w:pPr>
-      <w:hyperlink r:id="rId12" w:anchor="_Toc146651416" w:history="1">
+      <w:hyperlink r:id="rId12" w:anchor="_Toc149753509" w:history="1">
         <w:r>
           <w:rPr>
             <w:rStyle w:val="Hypertextovodkaz"/>
@@ -4628,7 +4335,7 @@
             <w:noProof/>
             <w:webHidden/>
           </w:rPr>
-          <w:instrText xml:space="preserve"> PAGEREF _Toc146651416 \h </w:instrText>
+          <w:instrText xml:space="preserve"> PAGEREF _Toc149753509 \h </w:instrText>
         </w:r>
         <w:r>
           <w:rPr>
@@ -4672,7 +4379,7 @@
           <w:szCs w:val="22"/>
         </w:rPr>
       </w:pPr>
-      <w:hyperlink r:id="rId13" w:anchor="_Toc146651417" w:history="1">
+      <w:hyperlink r:id="rId13" w:anchor="_Toc149753510" w:history="1">
         <w:r>
           <w:rPr>
             <w:rStyle w:val="Hypertextovodkaz"/>
@@ -4699,7 +4406,7 @@
             <w:noProof/>
             <w:webHidden/>
           </w:rPr>
-          <w:instrText xml:space="preserve"> PAGEREF _Toc146651417 \h </w:instrText>
+          <w:instrText xml:space="preserve"> PAGEREF _Toc149753510 \h </w:instrText>
         </w:r>
         <w:r>
           <w:rPr>
@@ -4743,7 +4450,7 @@
           <w:szCs w:val="22"/>
         </w:rPr>
       </w:pPr>
-      <w:hyperlink r:id="rId14" w:anchor="_Toc146651418" w:history="1">
+      <w:hyperlink r:id="rId14" w:anchor="_Toc149753511" w:history="1">
         <w:r>
           <w:rPr>
             <w:rStyle w:val="Hypertextovodkaz"/>
@@ -4770,7 +4477,7 @@
             <w:noProof/>
             <w:webHidden/>
           </w:rPr>
-          <w:instrText xml:space="preserve"> PAGEREF _Toc146651418 \h </w:instrText>
+          <w:instrText xml:space="preserve"> PAGEREF _Toc149753511 \h </w:instrText>
         </w:r>
         <w:r>
           <w:rPr>
@@ -4935,6 +4642,8 @@
           </w:rPr>
           <w:t>Tabulka 1 – Výběr řídící jednotky [3], [4], [5], [6]</w:t>
         </w:r>
+        <w:bookmarkStart w:id="10" w:name="_GoBack"/>
+        <w:bookmarkEnd w:id="10"/>
         <w:r>
           <w:rPr>
             <w:noProof/>
@@ -5038,7 +4747,7 @@
         <w:pStyle w:val="Nadpis-vodZvrZdrojePlohy"/>
         <w:framePr w:wrap="notBeside"/>
       </w:pPr>
-      <w:bookmarkStart w:id="10" w:name="_Toc147404556"/>
+      <w:bookmarkStart w:id="11" w:name="_Toc149753512"/>
       <w:bookmarkEnd w:id="5"/>
       <w:bookmarkEnd w:id="6"/>
       <w:bookmarkEnd w:id="7"/>
@@ -5048,7 +4757,7 @@
         <w:lastRenderedPageBreak/>
         <w:t>Úvod</w:t>
       </w:r>
-      <w:bookmarkEnd w:id="10"/>
+      <w:bookmarkEnd w:id="11"/>
     </w:p>
     <w:p>
       <w:r>
@@ -5341,40 +5050,26 @@
         <w:pStyle w:val="Nadpis1"/>
         <w:framePr w:wrap="notBeside"/>
       </w:pPr>
-      <w:bookmarkStart w:id="11" w:name="_Toc147404557"/>
+      <w:bookmarkStart w:id="12" w:name="_Toc149753513"/>
       <w:r>
         <w:lastRenderedPageBreak/>
         <w:t>Rešerše</w:t>
       </w:r>
-      <w:bookmarkEnd w:id="11"/>
+      <w:bookmarkEnd w:id="12"/>
     </w:p>
     <w:p>
       <w:r>
-        <w:t xml:space="preserve">V každé rešerši, kde jsou popisovány konstrukční řešení, možná provedení zařízení, typy zařízení, výrobní procesy apod. je vždy vhodné doplnit tuto část o ilustrativní obrázek, schéma atd. Rešerše musí být psána nestranně a měla by pouze shromažďovat fakta nalezená v literatuře či obecně platné informace. </w:t>
+        <w:t xml:space="preserve">Rešerše musí být psána nestranně a měla by pouze shromažďovat fakta nalezená v literatuře či obecně platné informace. </w:t>
       </w:r>
     </w:p>
     <w:p>
       <w:r>
-        <w:t>Na začátku každé rešerše by měl</w:t>
-      </w:r>
-      <w:r>
-        <w:t>y</w:t>
-      </w:r>
-      <w:r>
-        <w:t xml:space="preserve"> být stručně sepsány min. požadavky na danou technologii. </w:t>
-      </w:r>
-      <w:r>
-        <w:t>Na konci každé rešerše by měla být podkapitola, kde autor vzájemně porovnává navrhnuté technologie a na základě stanovených požadavků v rešerších zvolí nejvhodnější variantu a uvede vhodné odůvodnění (rozvaha, výpočet, tabulka…).</w:t>
+        <w:t>Na začátku každé rešerše by měly být stručně sepsány min. požadavky na danou technologii. Na konci každé rešerše by měla být podkapitola, kde autor vzájemně porovnává navrhnuté technologie a na základě stanovených požadavků v rešerších zvolí nejvhodnější variantu a uvede vhodné odůvodnění (rozvaha, výpočet, tabulka…).</w:t>
       </w:r>
     </w:p>
     <w:p>
       <w:r>
         <w:t xml:space="preserve">Rešerše píše autor na témata uvedená v zadání (souvisí se zadáním), avšak pokud pro vypracování práce potřebuje mít k dispozici další informace pro její vypracování, vypracuje i další rešerše, které mu pomohou pochopit danou problematiku. </w:t>
-      </w:r>
-    </w:p>
-    <w:p>
-      <w:r>
-        <w:t>Pokud se řeší v rešerši veličiny, postupy výpočtů, … opět je vhodné (nutné) doplnit např. rovnici nebo postup výpočtu.</w:t>
       </w:r>
     </w:p>
     <w:p>
@@ -5524,10 +5219,10 @@
         <w:t>Ostatní kapitoly</w:t>
       </w:r>
       <w:r>
-        <w:t xml:space="preserve"> (Úvod, Rešerše, </w:t>
-      </w:r>
-      <w:r>
-        <w:t xml:space="preserve">Návrhové parametry, Praktická část, Závěr, Zdroje, Přílohy) již by </w:t>
+        <w:t xml:space="preserve"> (Úvod, Rešerše</w:t>
+      </w:r>
+      <w:r>
+        <w:t xml:space="preserve">, Praktická část, Závěr, Zdroje, Přílohy) již by </w:t>
       </w:r>
       <w:r>
         <w:rPr>
@@ -5565,175 +5260,145 @@
           <w:color w:val="FF0000"/>
         </w:rPr>
       </w:pPr>
-      <w:bookmarkStart w:id="12" w:name="_Toc147404558"/>
+      <w:bookmarkStart w:id="13" w:name="_Toc149753514"/>
       <w:r>
         <w:rPr>
           <w:color w:val="FF0000"/>
         </w:rPr>
         <w:lastRenderedPageBreak/>
         <w:t>Vytváření kapitol</w:t>
-      </w:r>
-      <w:bookmarkEnd w:id="12"/>
-    </w:p>
-    <w:p>
-      <w:r>
-        <w:t xml:space="preserve">Název </w:t>
-      </w:r>
-      <w:r>
-        <w:t xml:space="preserve">hlavní </w:t>
-      </w:r>
-      <w:r>
-        <w:t>kapitol</w:t>
-      </w:r>
-      <w:r>
-        <w:t>y</w:t>
-      </w:r>
-      <w:r>
-        <w:t xml:space="preserve"> musí být</w:t>
-      </w:r>
-      <w:r>
-        <w:t xml:space="preserve"> bez teček a každá </w:t>
-      </w:r>
-      <w:r>
-        <w:t xml:space="preserve">musí začínat </w:t>
-      </w:r>
-      <w:r>
-        <w:t>na nové stránce.</w:t>
-      </w:r>
-      <w:r>
-        <w:t xml:space="preserve"> Na začátku této kapitoly by měl být krátký odstavec, ve kterém by mělo být stručně shrnuto, čím se tato kapitola zabývá.</w:t>
-      </w:r>
-    </w:p>
-    <w:p>
-      <w:r>
-        <w:t>Každá kapitola, podkapitola a podpodkapitola by měla obsahovat nějaký text</w:t>
-      </w:r>
-      <w:r>
-        <w:t>,</w:t>
-      </w:r>
-      <w:r>
-        <w:t xml:space="preserve"> a to alespoň odstavec textu (cca ¼ stránky), nikoliv pouhou odrážku, či jednu větu. Pro nadpisy kapitol, podkapitol a podpodkapitol se používají speciální styly textu označené jako </w:t>
-      </w:r>
-      <w:r>
-        <w:rPr>
-          <w:i/>
-          <w:color w:val="FF0000"/>
-        </w:rPr>
-        <w:t>Nadpis 1</w:t>
-      </w:r>
-      <w:r>
-        <w:t xml:space="preserve">, </w:t>
-      </w:r>
-      <w:r>
-        <w:rPr>
-          <w:i/>
-          <w:color w:val="FF0000"/>
-        </w:rPr>
-        <w:t>Nadpis 2</w:t>
-      </w:r>
-      <w:r>
-        <w:t xml:space="preserve"> a </w:t>
-      </w:r>
-      <w:r>
-        <w:rPr>
-          <w:i/>
-          <w:color w:val="FF0000"/>
-        </w:rPr>
-        <w:t>Nadpis 3</w:t>
-      </w:r>
-      <w:r>
-        <w:t>.</w:t>
-      </w:r>
-    </w:p>
-    <w:p>
-      <w:r>
-        <w:t xml:space="preserve">Žádná kapitola by neměla obsahovat více než 3 vnoření kapitol. Pokud by byla potřeba vytvořit podpodpodkapitolu, pak je potřeba </w:t>
-      </w:r>
-      <w:r>
-        <w:t>řádně promyslet rozvržení této části textu, tak aby obsahovala pouze 3 vnoření kapitol.</w:t>
-      </w:r>
-    </w:p>
-    <w:p>
-      <w:r>
-        <w:t xml:space="preserve">Pokud dodržíte následující pravidla a pro nadpisy kapitol budete využívat předdefinované styly, které se i automaticky číslují v návaznosti na sebe, tak následně pro vytvoření obsahu Vám stačí pouze aktualizovat již vytvořený obsah výše (pravým kliknutím myši na obsah </w:t>
-      </w:r>
-      <w:r>
-        <w:sym w:font="Wingdings" w:char="F0E0"/>
-      </w:r>
-      <w:r>
-        <w:t xml:space="preserve"> </w:t>
-      </w:r>
-      <w:r>
-        <w:rPr>
-          <w:i/>
-        </w:rPr>
-        <w:t>Aktualizovat pole</w:t>
-      </w:r>
-      <w:r>
-        <w:t xml:space="preserve"> </w:t>
-      </w:r>
-      <w:r>
-        <w:sym w:font="Wingdings" w:char="F0E0"/>
-      </w:r>
-      <w:r>
-        <w:t xml:space="preserve"> </w:t>
-      </w:r>
-      <w:r>
-        <w:rPr>
-          <w:i/>
-        </w:rPr>
-        <w:t>celá tabulka</w:t>
-      </w:r>
-      <w:r>
-        <w:t>)</w:t>
-      </w:r>
-      <w:r>
-        <w:t>.</w:t>
-      </w:r>
-    </w:p>
-    <w:p>
-      <w:pPr>
-        <w:pStyle w:val="Nadpis2"/>
-        <w:rPr>
-          <w:color w:val="FF0000"/>
-        </w:rPr>
-      </w:pPr>
-      <w:bookmarkStart w:id="13" w:name="_Toc147404559"/>
-      <w:r>
-        <w:rPr>
-          <w:color w:val="FF0000"/>
-        </w:rPr>
-        <w:t>Příklad podkapitoly</w:t>
       </w:r>
       <w:bookmarkEnd w:id="13"/>
     </w:p>
     <w:p>
       <w:r>
-        <w:t>Elektrický odpor, resp. Rezistance je reálnou částí komplexní impedance elektrického obvodu, bránící průchodu elektrického proudu. Hodnota elektrického odporu závisí na materiálu, průřezu, délce i teplotě vodiče. Odpor vodičů se vzrůstající teplotou stoupá</w:t>
-      </w:r>
-      <w:r>
-        <w:t xml:space="preserve">, </w:t>
-      </w:r>
-      <w:r>
-        <w:t>kdežto odpor polovodičů se vzrůstající teplotou klesá</w:t>
-      </w:r>
-      <w:r>
-        <w:t>.</w:t>
+        <w:t xml:space="preserve">Název </w:t>
+      </w:r>
+      <w:r>
+        <w:t xml:space="preserve">hlavní </w:t>
+      </w:r>
+      <w:r>
+        <w:t>kapitol</w:t>
+      </w:r>
+      <w:r>
+        <w:t>y</w:t>
+      </w:r>
+      <w:r>
+        <w:t xml:space="preserve"> musí být</w:t>
+      </w:r>
+      <w:r>
+        <w:t xml:space="preserve"> bez teček a každá </w:t>
+      </w:r>
+      <w:r>
+        <w:t xml:space="preserve">musí začínat </w:t>
+      </w:r>
+      <w:r>
+        <w:t>na nové stránce.</w:t>
+      </w:r>
+      <w:r>
+        <w:t xml:space="preserve"> Na začátku této kapitoly by měl být krátký odstavec, ve kterém by mělo být stručně shrnuto, čím se tato kapitola zabývá.</w:t>
       </w:r>
     </w:p>
     <w:p>
-      <w:pPr>
-        <w:pStyle w:val="Nadpis3"/>
-        <w:rPr>
+      <w:r>
+        <w:t>Každá kapitola, podkapitola a podpodkapitola by měla obsahovat nějaký text</w:t>
+      </w:r>
+      <w:r>
+        <w:t>,</w:t>
+      </w:r>
+      <w:r>
+        <w:t xml:space="preserve"> a to alespoň odstavec textu (cca ¼ stránky), nikoliv pouhou odrážku, či jednu větu. Pro nadpisy kapitol, podkapitol a podpodkapitol se používají speciální styly textu označené jako </w:t>
+      </w:r>
+      <w:r>
+        <w:rPr>
+          <w:i/>
           <w:color w:val="FF0000"/>
         </w:rPr>
-      </w:pPr>
-      <w:bookmarkStart w:id="14" w:name="_Toc147404560"/>
-      <w:r>
-        <w:rPr>
+        <w:t>Nadpis 1</w:t>
+      </w:r>
+      <w:r>
+        <w:t xml:space="preserve">, </w:t>
+      </w:r>
+      <w:r>
+        <w:rPr>
+          <w:i/>
           <w:color w:val="FF0000"/>
         </w:rPr>
-        <w:t>Příklad podpodkapitoly</w:t>
+        <w:t>Nadpis 2</w:t>
+      </w:r>
+      <w:r>
+        <w:t xml:space="preserve"> a </w:t>
+      </w:r>
+      <w:r>
+        <w:rPr>
+          <w:i/>
+          <w:color w:val="FF0000"/>
+        </w:rPr>
+        <w:t>Nadpis 3</w:t>
+      </w:r>
+      <w:r>
+        <w:t>.</w:t>
+      </w:r>
+    </w:p>
+    <w:p>
+      <w:r>
+        <w:t xml:space="preserve">Žádná kapitola by neměla obsahovat více než 3 vnoření kapitol. Pokud by byla potřeba vytvořit podpodpodkapitolu, pak je potřeba </w:t>
+      </w:r>
+      <w:r>
+        <w:t>řádně promyslet rozvržení této části textu, tak aby obsahovala pouze 3 vnoření kapitol.</w:t>
+      </w:r>
+    </w:p>
+    <w:p>
+      <w:r>
+        <w:t xml:space="preserve">Pokud dodržíte následující pravidla a pro nadpisy kapitol budete využívat předdefinované styly, které se i automaticky číslují v návaznosti na sebe, tak následně pro vytvoření obsahu Vám stačí pouze aktualizovat již vytvořený obsah výše (pravým kliknutím myši na obsah </w:t>
+      </w:r>
+      <w:r>
+        <w:sym w:font="Wingdings" w:char="F0E0"/>
+      </w:r>
+      <w:r>
+        <w:t xml:space="preserve"> </w:t>
+      </w:r>
+      <w:r>
+        <w:rPr>
+          <w:i/>
+        </w:rPr>
+        <w:t>Aktualizovat pole</w:t>
+      </w:r>
+      <w:r>
+        <w:t xml:space="preserve"> </w:t>
+      </w:r>
+      <w:r>
+        <w:sym w:font="Wingdings" w:char="F0E0"/>
+      </w:r>
+      <w:r>
+        <w:t xml:space="preserve"> </w:t>
+      </w:r>
+      <w:r>
+        <w:rPr>
+          <w:i/>
+        </w:rPr>
+        <w:t>celá tabulka</w:t>
+      </w:r>
+      <w:r>
+        <w:t>)</w:t>
+      </w:r>
+      <w:r>
+        <w:t>.</w:t>
+      </w:r>
+    </w:p>
+    <w:p>
+      <w:pPr>
+        <w:pStyle w:val="Nadpis2"/>
+        <w:rPr>
+          <w:color w:val="FF0000"/>
+        </w:rPr>
+      </w:pPr>
+      <w:bookmarkStart w:id="14" w:name="_Toc149753515"/>
+      <w:r>
+        <w:rPr>
+          <w:color w:val="FF0000"/>
+        </w:rPr>
+        <w:t>Příklad podkapitoly</w:t>
       </w:r>
       <w:bookmarkEnd w:id="14"/>
     </w:p>
@@ -5753,24 +5418,54 @@
     </w:p>
     <w:p>
       <w:pPr>
-        <w:pStyle w:val="Nadpis1"/>
-        <w:framePr w:wrap="notBeside"/>
+        <w:pStyle w:val="Nadpis3"/>
         <w:rPr>
           <w:color w:val="FF0000"/>
         </w:rPr>
       </w:pPr>
-      <w:bookmarkStart w:id="15" w:name="_Toc147404561"/>
+      <w:bookmarkStart w:id="15" w:name="_Toc149753516"/>
       <w:r>
         <w:rPr>
           <w:color w:val="FF0000"/>
         </w:rPr>
-        <w:lastRenderedPageBreak/>
-        <w:t>Formátování textu</w:t>
+        <w:t>Příklad podpodkapitoly</w:t>
       </w:r>
       <w:bookmarkEnd w:id="15"/>
     </w:p>
     <w:p>
       <w:r>
+        <w:t>Elektrický odpor, resp. Rezistance je reálnou částí komplexní impedance elektrického obvodu, bránící průchodu elektrického proudu. Hodnota elektrického odporu závisí na materiálu, průřezu, délce i teplotě vodiče. Odpor vodičů se vzrůstající teplotou stoupá</w:t>
+      </w:r>
+      <w:r>
+        <w:t xml:space="preserve">, </w:t>
+      </w:r>
+      <w:r>
+        <w:t>kdežto odpor polovodičů se vzrůstající teplotou klesá</w:t>
+      </w:r>
+      <w:r>
+        <w:t>.</w:t>
+      </w:r>
+    </w:p>
+    <w:p>
+      <w:pPr>
+        <w:pStyle w:val="Nadpis1"/>
+        <w:framePr w:wrap="notBeside"/>
+        <w:rPr>
+          <w:color w:val="FF0000"/>
+        </w:rPr>
+      </w:pPr>
+      <w:bookmarkStart w:id="16" w:name="_Toc149753517"/>
+      <w:r>
+        <w:rPr>
+          <w:color w:val="FF0000"/>
+        </w:rPr>
+        <w:lastRenderedPageBreak/>
+        <w:t>Formátování textu</w:t>
+      </w:r>
+      <w:bookmarkEnd w:id="16"/>
+    </w:p>
+    <w:p>
+      <w:r>
         <w:t xml:space="preserve">Každý odstavec by měl mít délku </w:t>
       </w:r>
       <w:r>
@@ -5901,14 +5596,14 @@
           <w:color w:val="FF0000"/>
         </w:rPr>
       </w:pPr>
-      <w:bookmarkStart w:id="16" w:name="_Toc147404562"/>
+      <w:bookmarkStart w:id="17" w:name="_Toc149753518"/>
       <w:r>
         <w:rPr>
           <w:color w:val="FF0000"/>
         </w:rPr>
         <w:t>Odrážky</w:t>
       </w:r>
-      <w:bookmarkEnd w:id="16"/>
+      <w:bookmarkEnd w:id="17"/>
     </w:p>
     <w:p>
       <w:r>
@@ -6044,141 +5739,78 @@
           <w:color w:val="FF0000"/>
         </w:rPr>
       </w:pPr>
-      <w:bookmarkStart w:id="17" w:name="_Toc147404563"/>
+      <w:bookmarkStart w:id="18" w:name="_Toc149753519"/>
       <w:r>
         <w:rPr>
           <w:color w:val="FF0000"/>
         </w:rPr>
         <w:t>Přímá citace</w:t>
-      </w:r>
-      <w:bookmarkEnd w:id="17"/>
-    </w:p>
-    <w:p>
-      <w:r>
-        <w:t>Přímá citace se uvádí do uvozovek, text je kurzívou bezprostředně za koncem uvozovek je uveden odkaz na zdroj. Viz příklad</w:t>
-      </w:r>
-      <w:r>
-        <w:t>:</w:t>
-      </w:r>
-    </w:p>
-    <w:p>
-      <w:r>
-        <w:rPr>
-          <w:i/>
-        </w:rPr>
-        <w:t xml:space="preserve">„Arduino je nástroj pro tvorbu malých počítačů, které mají větší kontrolu a cit pro fyzický </w:t>
-      </w:r>
-      <w:r>
-        <w:rPr>
-          <w:i/>
-        </w:rPr>
-        <w:t>svět</w:t>
-      </w:r>
-      <w:r>
-        <w:rPr>
-          <w:i/>
-        </w:rPr>
-        <w:t xml:space="preserve"> než běžné počítače, jak je známe. Arduino je otevřená elektronická platforma, založená na jednoduché počítačové desce (hardware) a vývojovém prostředí, které slouží k tvorbě software.“</w:t>
-      </w:r>
-      <w:r>
-        <w:rPr>
-          <w:i/>
-        </w:rPr>
-        <w:t xml:space="preserve"> </w:t>
-      </w:r>
-      <w:r>
-        <w:t>[</w:t>
-      </w:r>
-      <w:r>
-        <w:t>2</w:t>
-      </w:r>
-      <w:r>
-        <w:t>]</w:t>
-      </w:r>
-    </w:p>
-    <w:p>
-      <w:pPr>
-        <w:pStyle w:val="Nadpis2"/>
-        <w:rPr>
-          <w:color w:val="FF0000"/>
-        </w:rPr>
-      </w:pPr>
-      <w:bookmarkStart w:id="18" w:name="_Toc147404564"/>
-      <w:r>
-        <w:rPr>
-          <w:color w:val="FF0000"/>
-        </w:rPr>
-        <w:t>Technická typografie</w:t>
       </w:r>
       <w:bookmarkEnd w:id="18"/>
     </w:p>
     <w:p>
       <w:r>
-        <w:t>Tyto pravidla zlepšují čitelnost textu a zabraňují následnému špatnému pochopení problematicky. Vychází z normy ČSN EN ISO 80000</w:t>
+        <w:t>Přímá citace se uvádí do uvozovek, text je kurzívou bezprostředně za koncem uvozovek je uveden odkaz na zdroj. Viz příklad</w:t>
+      </w:r>
+      <w:r>
+        <w:t>:</w:t>
       </w:r>
     </w:p>
     <w:p>
-      <w:pPr>
-        <w:pStyle w:val="Nadpis3"/>
-        <w:rPr>
-          <w:color w:val="FF0000"/>
-        </w:rPr>
-      </w:pPr>
-      <w:bookmarkStart w:id="19" w:name="_Toc147404565"/>
-      <w:r>
-        <w:rPr>
-          <w:color w:val="FF0000"/>
-        </w:rPr>
-        <w:t>Veličiny, proměnné, neznámé, funkce</w:t>
-      </w:r>
-      <w:bookmarkEnd w:id="19"/>
-      <w:r>
-        <w:rPr>
-          <w:color w:val="FF0000"/>
+      <w:r>
+        <w:rPr>
+          <w:i/>
+        </w:rPr>
+        <w:t xml:space="preserve">„Arduino je nástroj pro tvorbu malých počítačů, které mají větší kontrolu a cit pro fyzický </w:t>
+      </w:r>
+      <w:r>
+        <w:rPr>
+          <w:i/>
+        </w:rPr>
+        <w:t>svět</w:t>
+      </w:r>
+      <w:r>
+        <w:rPr>
+          <w:i/>
+        </w:rPr>
+        <w:t xml:space="preserve"> než běžné počítače, jak je známe. Arduino je otevřená elektronická platforma, založená na jednoduché počítačové desce (hardware) a vývojovém prostředí, které slouží k tvorbě software.“</w:t>
+      </w:r>
+      <w:r>
+        <w:rPr>
+          <w:i/>
         </w:rPr>
         <w:t xml:space="preserve"> </w:t>
+      </w:r>
+      <w:r>
+        <w:t>[</w:t>
+      </w:r>
+      <w:r>
+        <w:t>2</w:t>
+      </w:r>
+      <w:r>
+        <w:t>]</w:t>
       </w:r>
     </w:p>
     <w:p>
       <w:pPr>
-        <w:rPr>
-          <w:i/>
-        </w:rPr>
-      </w:pPr>
-      <w:r>
-        <w:t xml:space="preserve">Vždy se píší </w:t>
-      </w:r>
-      <w:r>
-        <w:rPr>
-          <w:b/>
-        </w:rPr>
-        <w:t>kurzívou</w:t>
-      </w:r>
-      <w:r>
-        <w:t xml:space="preserve"> základního písma</w:t>
-      </w:r>
-      <w:r>
-        <w:t xml:space="preserve"> – </w:t>
-      </w:r>
-      <w:r>
-        <w:rPr>
-          <w:i/>
-        </w:rPr>
-        <w:t>x, l, d, T, f(x), θ, q, V, φ</w:t>
-      </w:r>
-      <w:r>
-        <w:rPr>
-          <w:i/>
-        </w:rPr>
-        <w:t>…</w:t>
-      </w:r>
+        <w:pStyle w:val="Nadpis2"/>
+        <w:rPr>
+          <w:color w:val="FF0000"/>
+        </w:rPr>
+      </w:pPr>
+      <w:bookmarkStart w:id="19" w:name="_Toc149753520"/>
+      <w:r>
+        <w:rPr>
+          <w:color w:val="FF0000"/>
+        </w:rPr>
+        <w:t>Technická typografie</w:t>
+      </w:r>
+      <w:bookmarkEnd w:id="19"/>
     </w:p>
     <w:p>
-      <w:pPr>
-        <w:rPr>
-          <w:i/>
-        </w:rPr>
-      </w:pPr>
+      <w:r>
+        <w:t>Tyto pravidla zlepšují čitelnost textu a zabraňují následnému špatnému pochopení problematicky. Vychází z normy ČSN EN ISO 80000</w:t>
+      </w:r>
     </w:p>
     <w:p>
       <w:pPr>
@@ -6187,62 +5819,125 @@
           <w:color w:val="FF0000"/>
         </w:rPr>
       </w:pPr>
-      <w:bookmarkStart w:id="20" w:name="_Toc147404566"/>
+      <w:bookmarkStart w:id="20" w:name="_Toc149753521"/>
+      <w:r>
+        <w:rPr>
+          <w:color w:val="FF0000"/>
+        </w:rPr>
+        <w:t>Veličiny, proměnné, neznámé, funkce</w:t>
+      </w:r>
+      <w:bookmarkEnd w:id="20"/>
+      <w:r>
+        <w:rPr>
+          <w:color w:val="FF0000"/>
+        </w:rPr>
+        <w:t xml:space="preserve"> </w:t>
+      </w:r>
+    </w:p>
+    <w:p>
+      <w:pPr>
+        <w:rPr>
+          <w:i/>
+        </w:rPr>
+      </w:pPr>
+      <w:r>
+        <w:t xml:space="preserve">Vždy se píší </w:t>
+      </w:r>
+      <w:r>
+        <w:rPr>
+          <w:b/>
+        </w:rPr>
+        <w:t>kurzívou</w:t>
+      </w:r>
+      <w:r>
+        <w:t xml:space="preserve"> základního písma</w:t>
+      </w:r>
+      <w:r>
+        <w:t xml:space="preserve"> – </w:t>
+      </w:r>
+      <w:r>
+        <w:rPr>
+          <w:i/>
+        </w:rPr>
+        <w:t>x, l, d, T, f(x), θ, q, V, φ</w:t>
+      </w:r>
+      <w:r>
+        <w:rPr>
+          <w:i/>
+        </w:rPr>
+        <w:t>…</w:t>
+      </w:r>
+    </w:p>
+    <w:p>
+      <w:pPr>
+        <w:rPr>
+          <w:i/>
+        </w:rPr>
+      </w:pPr>
+    </w:p>
+    <w:p>
+      <w:pPr>
+        <w:pStyle w:val="Nadpis3"/>
+        <w:rPr>
+          <w:color w:val="FF0000"/>
+        </w:rPr>
+      </w:pPr>
+      <w:bookmarkStart w:id="21" w:name="_Toc149753522"/>
       <w:r>
         <w:rPr>
           <w:color w:val="FF0000"/>
         </w:rPr>
         <w:lastRenderedPageBreak/>
         <w:t>Operátory, matematické funkce, konstanty, jednotky</w:t>
-      </w:r>
-      <w:bookmarkEnd w:id="20"/>
-    </w:p>
-    <w:p>
-      <w:r>
-        <w:t xml:space="preserve">Píší se vždy základním </w:t>
-      </w:r>
-      <w:r>
-        <w:rPr>
-          <w:b/>
-        </w:rPr>
-        <w:t>stojatým</w:t>
-      </w:r>
-      <w:r>
-        <w:rPr>
-          <w:b/>
-        </w:rPr>
-        <w:t xml:space="preserve"> </w:t>
-      </w:r>
-      <w:r>
-        <w:t xml:space="preserve">písmem – d, grad, sin, cos, tg, cotg, </w:t>
-      </w:r>
-      <w:proofErr w:type="spellStart"/>
-      <w:r>
-        <w:t>artg</w:t>
-      </w:r>
-      <w:proofErr w:type="spellEnd"/>
-      <w:r>
-        <w:t>, R, e, π…</w:t>
-      </w:r>
-    </w:p>
-    <w:p>
-      <w:pPr>
-        <w:pStyle w:val="Nadpis3"/>
-        <w:rPr>
-          <w:color w:val="FF0000"/>
-        </w:rPr>
-      </w:pPr>
-      <w:bookmarkStart w:id="21" w:name="_Toc147404567"/>
-      <w:r>
-        <w:rPr>
-          <w:color w:val="FF0000"/>
-        </w:rPr>
-        <w:t>Indexy</w:t>
       </w:r>
       <w:bookmarkEnd w:id="21"/>
     </w:p>
     <w:p>
       <w:r>
+        <w:t xml:space="preserve">Píší se vždy základním </w:t>
+      </w:r>
+      <w:r>
+        <w:rPr>
+          <w:b/>
+        </w:rPr>
+        <w:t>stojatým</w:t>
+      </w:r>
+      <w:r>
+        <w:rPr>
+          <w:b/>
+        </w:rPr>
+        <w:t xml:space="preserve"> </w:t>
+      </w:r>
+      <w:r>
+        <w:t xml:space="preserve">písmem – d, grad, sin, cos, tg, cotg, </w:t>
+      </w:r>
+      <w:proofErr w:type="spellStart"/>
+      <w:r>
+        <w:t>artg</w:t>
+      </w:r>
+      <w:proofErr w:type="spellEnd"/>
+      <w:r>
+        <w:t>, R, e, π…</w:t>
+      </w:r>
+    </w:p>
+    <w:p>
+      <w:pPr>
+        <w:pStyle w:val="Nadpis3"/>
+        <w:rPr>
+          <w:color w:val="FF0000"/>
+        </w:rPr>
+      </w:pPr>
+      <w:bookmarkStart w:id="22" w:name="_Toc149753523"/>
+      <w:r>
+        <w:rPr>
+          <w:color w:val="FF0000"/>
+        </w:rPr>
+        <w:t>Indexy</w:t>
+      </w:r>
+      <w:bookmarkEnd w:id="22"/>
+    </w:p>
+    <w:p>
+      <w:r>
         <w:t xml:space="preserve">Pozor i mezi </w:t>
       </w:r>
       <w:r>
@@ -6318,14 +6013,14 @@
           <w:color w:val="FF0000"/>
         </w:rPr>
       </w:pPr>
-      <w:bookmarkStart w:id="22" w:name="_Toc147404568"/>
+      <w:bookmarkStart w:id="23" w:name="_Toc149753524"/>
       <w:r>
         <w:rPr>
           <w:color w:val="FF0000"/>
         </w:rPr>
         <w:t>Jednotky</w:t>
       </w:r>
-      <w:bookmarkEnd w:id="22"/>
+      <w:bookmarkEnd w:id="23"/>
     </w:p>
     <w:p>
       <w:r>
@@ -6586,14 +6281,14 @@
           <w:color w:val="FF0000"/>
         </w:rPr>
       </w:pPr>
-      <w:bookmarkStart w:id="23" w:name="_Toc147404569"/>
+      <w:bookmarkStart w:id="24" w:name="_Toc149753525"/>
       <w:r>
         <w:rPr>
           <w:color w:val="FF0000"/>
         </w:rPr>
         <w:t>Čísla</w:t>
       </w:r>
-      <w:bookmarkEnd w:id="23"/>
+      <w:bookmarkEnd w:id="24"/>
     </w:p>
     <w:p>
       <w:r>
@@ -6641,7 +6336,7 @@
           <w:color w:val="FF0000"/>
         </w:rPr>
       </w:pPr>
-      <w:bookmarkStart w:id="24" w:name="_Toc147404570"/>
+      <w:bookmarkStart w:id="25" w:name="_Toc149753526"/>
       <w:r>
         <w:rPr>
           <w:color w:val="FF0000"/>
@@ -6649,7 +6344,7 @@
         <w:lastRenderedPageBreak/>
         <w:t>Matematické operátory a spojovníky</w:t>
       </w:r>
-      <w:bookmarkEnd w:id="24"/>
+      <w:bookmarkEnd w:id="25"/>
       <w:r>
         <w:rPr>
           <w:color w:val="FF0000"/>
@@ -6726,7 +6421,7 @@
           <w:color w:val="FF0000"/>
         </w:rPr>
       </w:pPr>
-      <w:bookmarkStart w:id="25" w:name="_Toc147404571"/>
+      <w:bookmarkStart w:id="26" w:name="_Toc149753527"/>
       <w:r>
         <w:rPr>
           <w:color w:val="FF0000"/>
@@ -6746,7 +6441,7 @@
         </w:rPr>
         <w:t>, tabulky</w:t>
       </w:r>
-      <w:bookmarkEnd w:id="25"/>
+      <w:bookmarkEnd w:id="26"/>
     </w:p>
     <w:p>
       <w:r>
@@ -6798,9 +6493,9 @@
                                 <w:szCs w:val="24"/>
                               </w:rPr>
                             </w:pPr>
-                            <w:bookmarkStart w:id="26" w:name="_Ref145017941"/>
-                            <w:bookmarkStart w:id="27" w:name="_Toc145153207"/>
-                            <w:bookmarkStart w:id="28" w:name="_Toc146651413"/>
+                            <w:bookmarkStart w:id="27" w:name="_Ref145017941"/>
+                            <w:bookmarkStart w:id="28" w:name="_Toc145153207"/>
+                            <w:bookmarkStart w:id="29" w:name="_Toc149753506"/>
                             <w:r>
                               <w:t xml:space="preserve">Obrázek </w:t>
                             </w:r>
@@ -6822,12 +6517,12 @@
                             <w:r>
                               <w:fldChar w:fldCharType="end"/>
                             </w:r>
-                            <w:bookmarkEnd w:id="26"/>
+                            <w:bookmarkEnd w:id="27"/>
                             <w:r>
                               <w:t xml:space="preserve"> – Vložení titulku</w:t>
                             </w:r>
-                            <w:bookmarkEnd w:id="27"/>
                             <w:bookmarkEnd w:id="28"/>
+                            <w:bookmarkEnd w:id="29"/>
                           </w:p>
                         </w:txbxContent>
                       </wps:txbx>
@@ -6862,9 +6557,9 @@
                           <w:szCs w:val="24"/>
                         </w:rPr>
                       </w:pPr>
-                      <w:bookmarkStart w:id="29" w:name="_Ref145017941"/>
-                      <w:bookmarkStart w:id="30" w:name="_Toc145153207"/>
-                      <w:bookmarkStart w:id="31" w:name="_Toc146651413"/>
+                      <w:bookmarkStart w:id="30" w:name="_Ref145017941"/>
+                      <w:bookmarkStart w:id="31" w:name="_Toc145153207"/>
+                      <w:bookmarkStart w:id="32" w:name="_Toc149753506"/>
                       <w:r>
                         <w:t xml:space="preserve">Obrázek </w:t>
                       </w:r>
@@ -6886,12 +6581,12 @@
                       <w:r>
                         <w:fldChar w:fldCharType="end"/>
                       </w:r>
-                      <w:bookmarkEnd w:id="29"/>
+                      <w:bookmarkEnd w:id="30"/>
                       <w:r>
                         <w:t xml:space="preserve"> – Vložení titulku</w:t>
                       </w:r>
-                      <w:bookmarkEnd w:id="30"/>
                       <w:bookmarkEnd w:id="31"/>
+                      <w:bookmarkEnd w:id="32"/>
                     </w:p>
                   </w:txbxContent>
                 </v:textbox>
@@ -7166,11 +6861,11 @@
                                 <w:szCs w:val="24"/>
                               </w:rPr>
                             </w:pPr>
-                            <w:bookmarkStart w:id="32" w:name="_Ref145019066"/>
-                            <w:bookmarkStart w:id="33" w:name="_Toc145153039"/>
-                            <w:bookmarkStart w:id="34" w:name="_Toc145153095"/>
-                            <w:bookmarkStart w:id="35" w:name="_Toc145153208"/>
-                            <w:bookmarkStart w:id="36" w:name="_Toc146651414"/>
+                            <w:bookmarkStart w:id="33" w:name="_Ref145019066"/>
+                            <w:bookmarkStart w:id="34" w:name="_Toc145153039"/>
+                            <w:bookmarkStart w:id="35" w:name="_Toc145153095"/>
+                            <w:bookmarkStart w:id="36" w:name="_Toc145153208"/>
+                            <w:bookmarkStart w:id="37" w:name="_Toc149753507"/>
                             <w:r>
                               <w:t xml:space="preserve">Obrázek </w:t>
                             </w:r>
@@ -7192,14 +6887,14 @@
                             <w:r>
                               <w:fldChar w:fldCharType="end"/>
                             </w:r>
-                            <w:bookmarkEnd w:id="32"/>
+                            <w:bookmarkEnd w:id="33"/>
                             <w:r>
                               <w:t xml:space="preserve"> – Křížový odkaz</w:t>
                             </w:r>
-                            <w:bookmarkEnd w:id="33"/>
                             <w:bookmarkEnd w:id="34"/>
                             <w:bookmarkEnd w:id="35"/>
                             <w:bookmarkEnd w:id="36"/>
+                            <w:bookmarkEnd w:id="37"/>
                           </w:p>
                         </w:txbxContent>
                       </wps:txbx>
@@ -7228,11 +6923,11 @@
                           <w:szCs w:val="24"/>
                         </w:rPr>
                       </w:pPr>
-                      <w:bookmarkStart w:id="37" w:name="_Ref145019066"/>
-                      <w:bookmarkStart w:id="38" w:name="_Toc145153039"/>
-                      <w:bookmarkStart w:id="39" w:name="_Toc145153095"/>
-                      <w:bookmarkStart w:id="40" w:name="_Toc145153208"/>
-                      <w:bookmarkStart w:id="41" w:name="_Toc146651414"/>
+                      <w:bookmarkStart w:id="38" w:name="_Ref145019066"/>
+                      <w:bookmarkStart w:id="39" w:name="_Toc145153039"/>
+                      <w:bookmarkStart w:id="40" w:name="_Toc145153095"/>
+                      <w:bookmarkStart w:id="41" w:name="_Toc145153208"/>
+                      <w:bookmarkStart w:id="42" w:name="_Toc149753507"/>
                       <w:r>
                         <w:t xml:space="preserve">Obrázek </w:t>
                       </w:r>
@@ -7254,14 +6949,14 @@
                       <w:r>
                         <w:fldChar w:fldCharType="end"/>
                       </w:r>
-                      <w:bookmarkEnd w:id="37"/>
+                      <w:bookmarkEnd w:id="38"/>
                       <w:r>
                         <w:t xml:space="preserve"> – Křížový odkaz</w:t>
                       </w:r>
-                      <w:bookmarkEnd w:id="38"/>
                       <w:bookmarkEnd w:id="39"/>
                       <w:bookmarkEnd w:id="40"/>
                       <w:bookmarkEnd w:id="41"/>
+                      <w:bookmarkEnd w:id="42"/>
                     </w:p>
                   </w:txbxContent>
                 </v:textbox>
@@ -7468,7 +7163,7 @@
           <w:color w:val="FF0000"/>
         </w:rPr>
       </w:pPr>
-      <w:bookmarkStart w:id="42" w:name="_Toc147404572"/>
+      <w:bookmarkStart w:id="43" w:name="_Toc149753528"/>
       <w:r>
         <w:rPr>
           <w:color w:val="FF0000"/>
@@ -7486,454 +7181,454 @@
           <w:color w:val="FF0000"/>
         </w:rPr>
         <w:t>tabulky</w:t>
-      </w:r>
-      <w:bookmarkEnd w:id="42"/>
-    </w:p>
-    <w:p>
-      <w:r>
-        <w:rPr>
-          <w:b/>
-        </w:rPr>
-        <w:t>Šířka</w:t>
-      </w:r>
-      <w:r>
-        <w:t xml:space="preserve"> obrázku</w:t>
-      </w:r>
-      <w:r>
-        <w:t>, grafů a tabulek</w:t>
-      </w:r>
-      <w:r>
-        <w:t xml:space="preserve"> by nikdy </w:t>
-      </w:r>
-      <w:r>
-        <w:rPr>
-          <w:b/>
-        </w:rPr>
-        <w:t>neměla</w:t>
-      </w:r>
-      <w:r>
-        <w:t xml:space="preserve"> </w:t>
-      </w:r>
-      <w:r>
-        <w:rPr>
-          <w:b/>
-        </w:rPr>
-        <w:t>přesahovat</w:t>
-      </w:r>
-      <w:r>
-        <w:t xml:space="preserve"> </w:t>
-      </w:r>
-      <w:r>
-        <w:rPr>
-          <w:b/>
-        </w:rPr>
-        <w:t>blok</w:t>
-      </w:r>
-      <w:r>
-        <w:t xml:space="preserve"> </w:t>
-      </w:r>
-      <w:r>
-        <w:rPr>
-          <w:b/>
-        </w:rPr>
-        <w:t>textu</w:t>
-      </w:r>
-      <w:r>
-        <w:t xml:space="preserve">, který je stanovený okraji stránky. Zároveň </w:t>
-      </w:r>
-      <w:r>
-        <w:rPr>
-          <w:b/>
-        </w:rPr>
-        <w:t>pozice</w:t>
-      </w:r>
-      <w:r>
-        <w:t xml:space="preserve"> </w:t>
-      </w:r>
-      <w:r>
-        <w:t>objektu</w:t>
-      </w:r>
-      <w:r>
-        <w:t xml:space="preserve"> by měla být </w:t>
-      </w:r>
-      <w:r>
-        <w:rPr>
-          <w:b/>
-        </w:rPr>
-        <w:t>co</w:t>
-      </w:r>
-      <w:r>
-        <w:t xml:space="preserve"> </w:t>
-      </w:r>
-      <w:r>
-        <w:rPr>
-          <w:b/>
-        </w:rPr>
-        <w:t>nejblíže</w:t>
-      </w:r>
-      <w:r>
-        <w:t xml:space="preserve"> </w:t>
-      </w:r>
-      <w:r>
-        <w:rPr>
-          <w:b/>
-        </w:rPr>
-        <w:t>textu</w:t>
-      </w:r>
-      <w:r>
-        <w:t xml:space="preserve">, ve kterém je zmíněn (ideálně na téže stránce). Pokud je toto pravidlo v rozporu s tím, že odstavec se nachází na konci stránky, pak by měl být </w:t>
-      </w:r>
-      <w:r>
-        <w:t>objekt</w:t>
-      </w:r>
-      <w:r>
-        <w:t xml:space="preserve"> </w:t>
-      </w:r>
-      <w:r>
-        <w:t>umístěn</w:t>
-      </w:r>
-      <w:r>
-        <w:t xml:space="preserve"> v horní části na další stránce, nebo pokud to lze, tak </w:t>
-      </w:r>
-      <w:r>
-        <w:t xml:space="preserve">jej </w:t>
-      </w:r>
-      <w:r>
-        <w:t>umístit</w:t>
-      </w:r>
-      <w:r>
-        <w:t xml:space="preserve"> </w:t>
-      </w:r>
-      <w:r>
-        <w:t xml:space="preserve">do textu </w:t>
-      </w:r>
-      <w:r>
-        <w:sym w:font="Wingdings" w:char="F0E0"/>
-      </w:r>
-      <w:r>
-        <w:t xml:space="preserve"> </w:t>
-      </w:r>
-      <w:r>
-        <w:rPr>
-          <w:i/>
-        </w:rPr>
-        <w:t>Obtékání textu</w:t>
-      </w:r>
-      <w:r>
-        <w:t>.</w:t>
-      </w:r>
-    </w:p>
-    <w:p>
-      <w:pPr>
-        <w:pStyle w:val="Nadpis3"/>
-        <w:rPr>
-          <w:color w:val="FF0000"/>
-        </w:rPr>
-      </w:pPr>
-      <w:bookmarkStart w:id="43" w:name="_Toc147404573"/>
-      <w:r>
-        <w:rPr>
-          <w:color w:val="FF0000"/>
-        </w:rPr>
-        <w:t>Nezlomitelná mezera</w:t>
       </w:r>
       <w:bookmarkEnd w:id="43"/>
     </w:p>
     <w:p>
       <w:r>
-        <w:t>Při vytváření křížových odkazů může nastat problém, že číslo může být na jiném řádku než návěstí. Viz příklad níže</w:t>
-      </w:r>
-      <w:r>
-        <w:t>:</w:t>
+        <w:rPr>
+          <w:b/>
+        </w:rPr>
+        <w:t>Šířka</w:t>
+      </w:r>
+      <w:r>
+        <w:t xml:space="preserve"> obrázku</w:t>
+      </w:r>
+      <w:r>
+        <w:t>, grafů a tabulek</w:t>
+      </w:r>
+      <w:r>
+        <w:t xml:space="preserve"> by nikdy </w:t>
+      </w:r>
+      <w:r>
+        <w:rPr>
+          <w:b/>
+        </w:rPr>
+        <w:t>neměla</w:t>
+      </w:r>
+      <w:r>
+        <w:t xml:space="preserve"> </w:t>
+      </w:r>
+      <w:r>
+        <w:rPr>
+          <w:b/>
+        </w:rPr>
+        <w:t>přesahovat</w:t>
+      </w:r>
+      <w:r>
+        <w:t xml:space="preserve"> </w:t>
+      </w:r>
+      <w:r>
+        <w:rPr>
+          <w:b/>
+        </w:rPr>
+        <w:t>blok</w:t>
+      </w:r>
+      <w:r>
+        <w:t xml:space="preserve"> </w:t>
+      </w:r>
+      <w:r>
+        <w:rPr>
+          <w:b/>
+        </w:rPr>
+        <w:t>textu</w:t>
+      </w:r>
+      <w:r>
+        <w:t xml:space="preserve">, který je stanovený okraji stránky. Zároveň </w:t>
+      </w:r>
+      <w:r>
+        <w:rPr>
+          <w:b/>
+        </w:rPr>
+        <w:t>pozice</w:t>
+      </w:r>
+      <w:r>
+        <w:t xml:space="preserve"> </w:t>
+      </w:r>
+      <w:r>
+        <w:t>objektu</w:t>
+      </w:r>
+      <w:r>
+        <w:t xml:space="preserve"> by měla být </w:t>
+      </w:r>
+      <w:r>
+        <w:rPr>
+          <w:b/>
+        </w:rPr>
+        <w:t>co</w:t>
+      </w:r>
+      <w:r>
+        <w:t xml:space="preserve"> </w:t>
+      </w:r>
+      <w:r>
+        <w:rPr>
+          <w:b/>
+        </w:rPr>
+        <w:t>nejblíže</w:t>
+      </w:r>
+      <w:r>
+        <w:t xml:space="preserve"> </w:t>
+      </w:r>
+      <w:r>
+        <w:rPr>
+          <w:b/>
+        </w:rPr>
+        <w:t>textu</w:t>
+      </w:r>
+      <w:r>
+        <w:t xml:space="preserve">, ve kterém je zmíněn (ideálně na téže stránce). Pokud je toto pravidlo v rozporu s tím, že odstavec se nachází na konci stránky, pak by měl být </w:t>
+      </w:r>
+      <w:r>
+        <w:t>objekt</w:t>
+      </w:r>
+      <w:r>
+        <w:t xml:space="preserve"> </w:t>
+      </w:r>
+      <w:r>
+        <w:t>umístěn</w:t>
+      </w:r>
+      <w:r>
+        <w:t xml:space="preserve"> v horní části na další stránce, nebo pokud to lze, tak </w:t>
+      </w:r>
+      <w:r>
+        <w:t xml:space="preserve">jej </w:t>
+      </w:r>
+      <w:r>
+        <w:t>umístit</w:t>
+      </w:r>
+      <w:r>
+        <w:t xml:space="preserve"> </w:t>
+      </w:r>
+      <w:r>
+        <w:t xml:space="preserve">do textu </w:t>
+      </w:r>
+      <w:r>
+        <w:sym w:font="Wingdings" w:char="F0E0"/>
+      </w:r>
+      <w:r>
+        <w:t xml:space="preserve"> </w:t>
+      </w:r>
+      <w:r>
+        <w:rPr>
+          <w:i/>
+        </w:rPr>
+        <w:t>Obtékání textu</w:t>
+      </w:r>
+      <w:r>
+        <w:t>.</w:t>
       </w:r>
     </w:p>
     <w:p>
       <w:pPr>
-        <w:rPr>
-          <w:color w:val="ED1C24"/>
-        </w:rPr>
-      </w:pPr>
-      <w:r>
-        <w:rPr>
-          <w:color w:val="ED1C24"/>
-        </w:rPr>
-        <w:t>---------------------------------------TEXT----------------------------------------------</w:t>
-      </w:r>
-      <w:r>
-        <w:rPr>
-          <w:color w:val="ED1C24"/>
-        </w:rPr>
-        <w:t xml:space="preserve"> (</w:t>
-      </w:r>
-      <w:r>
-        <w:rPr>
-          <w:color w:val="ED1C24"/>
-        </w:rPr>
-        <w:fldChar w:fldCharType="begin"/>
-      </w:r>
-      <w:r>
-        <w:rPr>
-          <w:color w:val="ED1C24"/>
-        </w:rPr>
-        <w:instrText xml:space="preserve"> REF _Ref145017941 \h </w:instrText>
-      </w:r>
-      <w:r>
-        <w:rPr>
-          <w:color w:val="ED1C24"/>
-        </w:rPr>
-      </w:r>
-      <w:r>
-        <w:rPr>
-          <w:color w:val="ED1C24"/>
-        </w:rPr>
-        <w:fldChar w:fldCharType="separate"/>
-      </w:r>
-      <w:r>
-        <w:rPr>
-          <w:color w:val="ED1C24"/>
-        </w:rPr>
-        <w:t xml:space="preserve">Obrázek </w:t>
-      </w:r>
-      <w:r>
-        <w:rPr>
-          <w:noProof/>
-          <w:color w:val="ED1C24"/>
-        </w:rPr>
-        <w:t>1</w:t>
-      </w:r>
-      <w:r>
-        <w:rPr>
-          <w:color w:val="ED1C24"/>
-        </w:rPr>
-        <w:fldChar w:fldCharType="end"/>
-      </w:r>
-      <w:r>
-        <w:rPr>
-          <w:color w:val="ED1C24"/>
-        </w:rPr>
-        <w:t xml:space="preserve">) </w:t>
-      </w:r>
-      <w:r>
-        <w:rPr>
-          <w:color w:val="ED1C24"/>
-        </w:rPr>
-        <w:t>--------------------------------------------TEXT----------------------------------------------------------</w:t>
-      </w:r>
-    </w:p>
-    <w:p>
-      <w:r>
-        <w:lastRenderedPageBreak/>
-        <w:t xml:space="preserve">Pokud tento problém nastane, musíte mezi návěstí a číslo vložit tzv. </w:t>
-      </w:r>
-      <w:r>
-        <w:rPr>
-          <w:b/>
-        </w:rPr>
-        <w:t>nezlomitelnou</w:t>
-      </w:r>
-      <w:r>
-        <w:t xml:space="preserve"> </w:t>
-      </w:r>
-      <w:r>
-        <w:rPr>
-          <w:b/>
-        </w:rPr>
-        <w:t>mezeru</w:t>
-      </w:r>
-      <w:r>
-        <w:t xml:space="preserve"> (Ctrl + Shift + Mezerník), která vám zaručí, že se </w:t>
-      </w:r>
-      <w:r>
-        <w:rPr>
-          <w:b/>
-        </w:rPr>
-        <w:t>křížový</w:t>
-      </w:r>
-      <w:r>
-        <w:t xml:space="preserve"> </w:t>
-      </w:r>
-      <w:r>
-        <w:rPr>
-          <w:b/>
-        </w:rPr>
-        <w:t>odkaz</w:t>
-      </w:r>
-      <w:r>
-        <w:t xml:space="preserve"> </w:t>
-      </w:r>
-      <w:r>
-        <w:rPr>
-          <w:b/>
-        </w:rPr>
-        <w:t>nikdy</w:t>
-      </w:r>
-      <w:r>
-        <w:t xml:space="preserve"> </w:t>
-      </w:r>
-      <w:r>
-        <w:rPr>
-          <w:b/>
-        </w:rPr>
-        <w:t>nerozdělí</w:t>
-      </w:r>
-      <w:r>
-        <w:t>. Viz příklad níže:</w:t>
-      </w:r>
-    </w:p>
-    <w:p>
-      <w:pPr>
-        <w:rPr>
-          <w:color w:val="00B050"/>
-        </w:rPr>
-      </w:pPr>
-      <w:r>
-        <w:rPr>
-          <w:color w:val="00B050"/>
-        </w:rPr>
-        <w:t>---------------------------------------TEXT------------------------------------------ (</w:t>
-      </w:r>
-      <w:r>
-        <w:rPr>
-          <w:color w:val="00B050"/>
-        </w:rPr>
-        <w:fldChar w:fldCharType="begin"/>
-      </w:r>
-      <w:r>
-        <w:rPr>
-          <w:color w:val="00B050"/>
-        </w:rPr>
-        <w:instrText xml:space="preserve"> REF _Ref145017941 \h </w:instrText>
-      </w:r>
-      <w:r>
-        <w:rPr>
-          <w:color w:val="00B050"/>
-        </w:rPr>
-      </w:r>
-      <w:r>
-        <w:rPr>
-          <w:color w:val="00B050"/>
-        </w:rPr>
-        <w:fldChar w:fldCharType="separate"/>
-      </w:r>
-      <w:r>
-        <w:rPr>
-          <w:color w:val="00B050"/>
-        </w:rPr>
-        <w:t>Obrázek </w:t>
-      </w:r>
-      <w:r>
-        <w:rPr>
-          <w:noProof/>
-          <w:color w:val="00B050"/>
-        </w:rPr>
-        <w:t>1</w:t>
-      </w:r>
-      <w:r>
-        <w:rPr>
-          <w:color w:val="00B050"/>
-        </w:rPr>
-        <w:fldChar w:fldCharType="end"/>
-      </w:r>
-      <w:r>
-        <w:rPr>
-          <w:color w:val="00B050"/>
-        </w:rPr>
-        <w:t>) --------------------------------------------TEXT-------------------------------------------------------------</w:t>
-      </w:r>
-    </w:p>
-    <w:p>
-      <w:pPr>
         <w:pStyle w:val="Nadpis3"/>
         <w:rPr>
           <w:color w:val="FF0000"/>
         </w:rPr>
       </w:pPr>
-      <w:bookmarkStart w:id="44" w:name="_Toc147404574"/>
+      <w:bookmarkStart w:id="44" w:name="_Toc149753529"/>
       <w:r>
         <w:rPr>
           <w:color w:val="FF0000"/>
         </w:rPr>
-        <w:t>Seznam obrázků</w:t>
-      </w:r>
-      <w:r>
-        <w:rPr>
-          <w:color w:val="FF0000"/>
-        </w:rPr>
-        <w:t xml:space="preserve"> a tabulek</w:t>
+        <w:t>Nezlomitelná mezera</w:t>
       </w:r>
       <w:bookmarkEnd w:id="44"/>
     </w:p>
     <w:p>
       <w:r>
-        <w:t>V úvodní části textu se za obsahem nachází i seznam obrázků</w:t>
-      </w:r>
-      <w:r>
-        <w:t>, tabulek</w:t>
-      </w:r>
-      <w:r>
-        <w:t xml:space="preserve">. Pokud budete </w:t>
-      </w:r>
-      <w:r>
-        <w:t>o</w:t>
-      </w:r>
-      <w:r>
-        <w:t>brázky popisovat pomocí titulku</w:t>
-      </w:r>
-      <w:r>
-        <w:t xml:space="preserve"> </w:t>
-      </w:r>
-      <w:r>
-        <w:rPr>
-          <w:i/>
-        </w:rPr>
-        <w:t>Obrázek</w:t>
-      </w:r>
-      <w:r>
-        <w:t xml:space="preserve"> a tabulky pomocí titulku </w:t>
-      </w:r>
-      <w:r>
-        <w:rPr>
-          <w:i/>
-        </w:rPr>
-        <w:t>Tabulka</w:t>
-      </w:r>
-      <w:r>
-        <w:t>,</w:t>
-      </w:r>
-      <w:r>
-        <w:t xml:space="preserve"> pak stačí t</w:t>
-      </w:r>
-      <w:r>
-        <w:t>yto</w:t>
-      </w:r>
-      <w:r>
-        <w:t xml:space="preserve"> seznam</w:t>
-      </w:r>
-      <w:r>
-        <w:t>y</w:t>
-      </w:r>
-      <w:r>
-        <w:t xml:space="preserve"> pouze aktualizovat stejným </w:t>
-      </w:r>
-      <w:r>
-        <w:t>způsobem jako obsah.</w:t>
+        <w:t>Při vytváření křížových odkazů může nastat problém, že číslo může být na jiném řádku než návěstí. Viz příklad níže</w:t>
+      </w:r>
+      <w:r>
+        <w:t>:</w:t>
       </w:r>
     </w:p>
     <w:p>
       <w:pPr>
+        <w:rPr>
+          <w:color w:val="ED1C24"/>
+        </w:rPr>
+      </w:pPr>
+      <w:r>
+        <w:rPr>
+          <w:color w:val="ED1C24"/>
+        </w:rPr>
+        <w:t>---------------------------------------TEXT----------------------------------------------</w:t>
+      </w:r>
+      <w:r>
+        <w:rPr>
+          <w:color w:val="ED1C24"/>
+        </w:rPr>
+        <w:t xml:space="preserve"> (</w:t>
+      </w:r>
+      <w:r>
+        <w:rPr>
+          <w:color w:val="ED1C24"/>
+        </w:rPr>
+        <w:fldChar w:fldCharType="begin"/>
+      </w:r>
+      <w:r>
+        <w:rPr>
+          <w:color w:val="ED1C24"/>
+        </w:rPr>
+        <w:instrText xml:space="preserve"> REF _Ref145017941 \h </w:instrText>
+      </w:r>
+      <w:r>
+        <w:rPr>
+          <w:color w:val="ED1C24"/>
+        </w:rPr>
+      </w:r>
+      <w:r>
+        <w:rPr>
+          <w:color w:val="ED1C24"/>
+        </w:rPr>
+        <w:fldChar w:fldCharType="separate"/>
+      </w:r>
+      <w:r>
+        <w:rPr>
+          <w:color w:val="ED1C24"/>
+        </w:rPr>
+        <w:t xml:space="preserve">Obrázek </w:t>
+      </w:r>
+      <w:r>
+        <w:rPr>
+          <w:noProof/>
+          <w:color w:val="ED1C24"/>
+        </w:rPr>
+        <w:t>1</w:t>
+      </w:r>
+      <w:r>
+        <w:rPr>
+          <w:color w:val="ED1C24"/>
+        </w:rPr>
+        <w:fldChar w:fldCharType="end"/>
+      </w:r>
+      <w:r>
+        <w:rPr>
+          <w:color w:val="ED1C24"/>
+        </w:rPr>
+        <w:t xml:space="preserve">) </w:t>
+      </w:r>
+      <w:r>
+        <w:rPr>
+          <w:color w:val="ED1C24"/>
+        </w:rPr>
+        <w:t>--------------------------------------------TEXT----------------------------------------------------------</w:t>
+      </w:r>
+    </w:p>
+    <w:p>
+      <w:r>
+        <w:lastRenderedPageBreak/>
+        <w:t xml:space="preserve">Pokud tento problém nastane, musíte mezi návěstí a číslo vložit tzv. </w:t>
+      </w:r>
+      <w:r>
+        <w:rPr>
+          <w:b/>
+        </w:rPr>
+        <w:t>nezlomitelnou</w:t>
+      </w:r>
+      <w:r>
+        <w:t xml:space="preserve"> </w:t>
+      </w:r>
+      <w:r>
+        <w:rPr>
+          <w:b/>
+        </w:rPr>
+        <w:t>mezeru</w:t>
+      </w:r>
+      <w:r>
+        <w:t xml:space="preserve"> (Ctrl + Shift + Mezerník), která vám zaručí, že se </w:t>
+      </w:r>
+      <w:r>
+        <w:rPr>
+          <w:b/>
+        </w:rPr>
+        <w:t>křížový</w:t>
+      </w:r>
+      <w:r>
+        <w:t xml:space="preserve"> </w:t>
+      </w:r>
+      <w:r>
+        <w:rPr>
+          <w:b/>
+        </w:rPr>
+        <w:t>odkaz</w:t>
+      </w:r>
+      <w:r>
+        <w:t xml:space="preserve"> </w:t>
+      </w:r>
+      <w:r>
+        <w:rPr>
+          <w:b/>
+        </w:rPr>
+        <w:t>nikdy</w:t>
+      </w:r>
+      <w:r>
+        <w:t xml:space="preserve"> </w:t>
+      </w:r>
+      <w:r>
+        <w:rPr>
+          <w:b/>
+        </w:rPr>
+        <w:t>nerozdělí</w:t>
+      </w:r>
+      <w:r>
+        <w:t>. Viz příklad níže:</w:t>
+      </w:r>
+    </w:p>
+    <w:p>
+      <w:pPr>
+        <w:rPr>
+          <w:color w:val="00B050"/>
+        </w:rPr>
+      </w:pPr>
+      <w:r>
+        <w:rPr>
+          <w:color w:val="00B050"/>
+        </w:rPr>
+        <w:t>---------------------------------------TEXT------------------------------------------ (</w:t>
+      </w:r>
+      <w:r>
+        <w:rPr>
+          <w:color w:val="00B050"/>
+        </w:rPr>
+        <w:fldChar w:fldCharType="begin"/>
+      </w:r>
+      <w:r>
+        <w:rPr>
+          <w:color w:val="00B050"/>
+        </w:rPr>
+        <w:instrText xml:space="preserve"> REF _Ref145017941 \h </w:instrText>
+      </w:r>
+      <w:r>
+        <w:rPr>
+          <w:color w:val="00B050"/>
+        </w:rPr>
+      </w:r>
+      <w:r>
+        <w:rPr>
+          <w:color w:val="00B050"/>
+        </w:rPr>
+        <w:fldChar w:fldCharType="separate"/>
+      </w:r>
+      <w:r>
+        <w:rPr>
+          <w:color w:val="00B050"/>
+        </w:rPr>
+        <w:t>Obrázek </w:t>
+      </w:r>
+      <w:r>
+        <w:rPr>
+          <w:noProof/>
+          <w:color w:val="00B050"/>
+        </w:rPr>
+        <w:t>1</w:t>
+      </w:r>
+      <w:r>
+        <w:rPr>
+          <w:color w:val="00B050"/>
+        </w:rPr>
+        <w:fldChar w:fldCharType="end"/>
+      </w:r>
+      <w:r>
+        <w:rPr>
+          <w:color w:val="00B050"/>
+        </w:rPr>
+        <w:t>) --------------------------------------------TEXT-------------------------------------------------------------</w:t>
+      </w:r>
+    </w:p>
+    <w:p>
+      <w:pPr>
+        <w:pStyle w:val="Nadpis3"/>
+        <w:rPr>
+          <w:color w:val="FF0000"/>
+        </w:rPr>
+      </w:pPr>
+      <w:bookmarkStart w:id="45" w:name="_Toc149753530"/>
+      <w:r>
+        <w:rPr>
+          <w:color w:val="FF0000"/>
+        </w:rPr>
+        <w:t>Seznam obrázků</w:t>
+      </w:r>
+      <w:r>
+        <w:rPr>
+          <w:color w:val="FF0000"/>
+        </w:rPr>
+        <w:t xml:space="preserve"> a tabulek</w:t>
+      </w:r>
+      <w:bookmarkEnd w:id="45"/>
+    </w:p>
+    <w:p>
+      <w:r>
+        <w:t>V úvodní části textu se za obsahem nachází i seznam obrázků</w:t>
+      </w:r>
+      <w:r>
+        <w:t>, tabulek</w:t>
+      </w:r>
+      <w:r>
+        <w:t xml:space="preserve">. Pokud budete </w:t>
+      </w:r>
+      <w:r>
+        <w:t>o</w:t>
+      </w:r>
+      <w:r>
+        <w:t>brázky popisovat pomocí titulku</w:t>
+      </w:r>
+      <w:r>
+        <w:t xml:space="preserve"> </w:t>
+      </w:r>
+      <w:r>
+        <w:rPr>
+          <w:i/>
+        </w:rPr>
+        <w:t>Obrázek</w:t>
+      </w:r>
+      <w:r>
+        <w:t xml:space="preserve"> a tabulky pomocí titulku </w:t>
+      </w:r>
+      <w:r>
+        <w:rPr>
+          <w:i/>
+        </w:rPr>
+        <w:t>Tabulka</w:t>
+      </w:r>
+      <w:r>
+        <w:t>,</w:t>
+      </w:r>
+      <w:r>
+        <w:t xml:space="preserve"> pak stačí t</w:t>
+      </w:r>
+      <w:r>
+        <w:t>yto</w:t>
+      </w:r>
+      <w:r>
+        <w:t xml:space="preserve"> seznam</w:t>
+      </w:r>
+      <w:r>
+        <w:t>y</w:t>
+      </w:r>
+      <w:r>
+        <w:t xml:space="preserve"> pouze aktualizovat stejným </w:t>
+      </w:r>
+      <w:r>
+        <w:t>způsobem jako obsah.</w:t>
+      </w:r>
+    </w:p>
+    <w:p>
+      <w:pPr>
         <w:pStyle w:val="Nadpis2"/>
         <w:rPr>
           <w:color w:val="FF0000"/>
         </w:rPr>
       </w:pPr>
-      <w:bookmarkStart w:id="45" w:name="_Toc147404575"/>
+      <w:bookmarkStart w:id="46" w:name="_Toc149753531"/>
       <w:r>
         <w:rPr>
           <w:color w:val="FF0000"/>
         </w:rPr>
         <w:t>Rovnice</w:t>
       </w:r>
-      <w:bookmarkEnd w:id="45"/>
+      <w:bookmarkEnd w:id="46"/>
     </w:p>
     <w:p>
       <w:r>
@@ -8253,7 +7948,7 @@
                 <w:color w:val="00B050"/>
               </w:rPr>
             </w:pPr>
-            <w:bookmarkStart w:id="46" w:name="_Ref145086036"/>
+            <w:bookmarkStart w:id="47" w:name="_Ref145086036"/>
             <w:r>
               <w:rPr>
                 <w:color w:val="00B050"/>
@@ -8334,7 +8029,7 @@
               </w:rPr>
               <w:t>)</w:t>
             </w:r>
-            <w:bookmarkEnd w:id="46"/>
+            <w:bookmarkEnd w:id="47"/>
           </w:p>
         </w:tc>
       </w:tr>
@@ -8483,7 +8178,7 @@
                 <w:color w:val="00B050"/>
               </w:rPr>
             </w:pPr>
-            <w:bookmarkStart w:id="47" w:name="_Ref145086039"/>
+            <w:bookmarkStart w:id="48" w:name="_Ref145086039"/>
             <w:r>
               <w:rPr>
                 <w:color w:val="00B050"/>
@@ -8564,7 +8259,7 @@
               </w:rPr>
               <w:t>)</w:t>
             </w:r>
-            <w:bookmarkEnd w:id="47"/>
+            <w:bookmarkEnd w:id="48"/>
           </w:p>
         </w:tc>
       </w:tr>
@@ -9170,8 +8865,8 @@
                                 <w:szCs w:val="24"/>
                               </w:rPr>
                             </w:pPr>
-                            <w:bookmarkStart w:id="48" w:name="_Ref146007817"/>
-                            <w:bookmarkStart w:id="49" w:name="_Toc146651415"/>
+                            <w:bookmarkStart w:id="49" w:name="_Ref146007817"/>
+                            <w:bookmarkStart w:id="50" w:name="_Toc149753508"/>
                             <w:r>
                               <w:t xml:space="preserve">Obrázek </w:t>
                             </w:r>
@@ -9193,11 +8888,11 @@
                             <w:r>
                               <w:fldChar w:fldCharType="end"/>
                             </w:r>
-                            <w:bookmarkEnd w:id="48"/>
+                            <w:bookmarkEnd w:id="49"/>
                             <w:r>
                               <w:t xml:space="preserve"> – Vytvoření šablony</w:t>
                             </w:r>
-                            <w:bookmarkEnd w:id="49"/>
+                            <w:bookmarkEnd w:id="50"/>
                           </w:p>
                         </w:txbxContent>
                       </wps:txbx>
@@ -9227,8 +8922,8 @@
                           <w:szCs w:val="24"/>
                         </w:rPr>
                       </w:pPr>
-                      <w:bookmarkStart w:id="50" w:name="_Ref146007817"/>
-                      <w:bookmarkStart w:id="51" w:name="_Toc146651415"/>
+                      <w:bookmarkStart w:id="51" w:name="_Ref146007817"/>
+                      <w:bookmarkStart w:id="52" w:name="_Toc149753508"/>
                       <w:r>
                         <w:t xml:space="preserve">Obrázek </w:t>
                       </w:r>
@@ -9250,11 +8945,11 @@
                       <w:r>
                         <w:fldChar w:fldCharType="end"/>
                       </w:r>
-                      <w:bookmarkEnd w:id="50"/>
+                      <w:bookmarkEnd w:id="51"/>
                       <w:r>
                         <w:t xml:space="preserve"> – Vytvoření šablony</w:t>
                       </w:r>
-                      <w:bookmarkEnd w:id="51"/>
+                      <w:bookmarkEnd w:id="52"/>
                     </w:p>
                   </w:txbxContent>
                 </v:textbox>
@@ -9446,7 +9141,7 @@
           <w:color w:val="FF0000"/>
         </w:rPr>
       </w:pPr>
-      <w:bookmarkStart w:id="52" w:name="_Toc147404576"/>
+      <w:bookmarkStart w:id="53" w:name="_Toc149753532"/>
       <w:r>
         <w:rPr>
           <w:noProof/>
@@ -9493,11 +9188,11 @@
                             <w:pPr>
                               <w:pStyle w:val="Titulek"/>
                             </w:pPr>
-                            <w:bookmarkStart w:id="53" w:name="_Ref145086895"/>
-                            <w:bookmarkStart w:id="54" w:name="_Toc145153040"/>
-                            <w:bookmarkStart w:id="55" w:name="_Toc145153096"/>
-                            <w:bookmarkStart w:id="56" w:name="_Toc145153209"/>
-                            <w:bookmarkStart w:id="57" w:name="_Toc146651416"/>
+                            <w:bookmarkStart w:id="54" w:name="_Ref145086895"/>
+                            <w:bookmarkStart w:id="55" w:name="_Toc145153040"/>
+                            <w:bookmarkStart w:id="56" w:name="_Toc145153096"/>
+                            <w:bookmarkStart w:id="57" w:name="_Toc145153209"/>
+                            <w:bookmarkStart w:id="58" w:name="_Toc149753509"/>
                             <w:r>
                               <w:t xml:space="preserve">Obrázek </w:t>
                             </w:r>
@@ -9519,14 +9214,14 @@
                             <w:r>
                               <w:fldChar w:fldCharType="end"/>
                             </w:r>
-                            <w:bookmarkEnd w:id="53"/>
+                            <w:bookmarkEnd w:id="54"/>
                             <w:r>
                               <w:t xml:space="preserve"> – Vložení rovnice</w:t>
                             </w:r>
-                            <w:bookmarkEnd w:id="54"/>
                             <w:bookmarkEnd w:id="55"/>
                             <w:bookmarkEnd w:id="56"/>
                             <w:bookmarkEnd w:id="57"/>
+                            <w:bookmarkEnd w:id="58"/>
                           </w:p>
                         </w:txbxContent>
                       </wps:txbx>
@@ -9551,11 +9246,11 @@
                       <w:pPr>
                         <w:pStyle w:val="Titulek"/>
                       </w:pPr>
-                      <w:bookmarkStart w:id="58" w:name="_Ref145086895"/>
-                      <w:bookmarkStart w:id="59" w:name="_Toc145153040"/>
-                      <w:bookmarkStart w:id="60" w:name="_Toc145153096"/>
-                      <w:bookmarkStart w:id="61" w:name="_Toc145153209"/>
-                      <w:bookmarkStart w:id="62" w:name="_Toc146651416"/>
+                      <w:bookmarkStart w:id="59" w:name="_Ref145086895"/>
+                      <w:bookmarkStart w:id="60" w:name="_Toc145153040"/>
+                      <w:bookmarkStart w:id="61" w:name="_Toc145153096"/>
+                      <w:bookmarkStart w:id="62" w:name="_Toc145153209"/>
+                      <w:bookmarkStart w:id="63" w:name="_Toc149753509"/>
                       <w:r>
                         <w:t xml:space="preserve">Obrázek </w:t>
                       </w:r>
@@ -9577,14 +9272,14 @@
                       <w:r>
                         <w:fldChar w:fldCharType="end"/>
                       </w:r>
-                      <w:bookmarkEnd w:id="58"/>
+                      <w:bookmarkEnd w:id="59"/>
                       <w:r>
                         <w:t xml:space="preserve"> – Vložení rovnice</w:t>
                       </w:r>
-                      <w:bookmarkEnd w:id="59"/>
                       <w:bookmarkEnd w:id="60"/>
                       <w:bookmarkEnd w:id="61"/>
                       <w:bookmarkEnd w:id="62"/>
+                      <w:bookmarkEnd w:id="63"/>
                     </w:p>
                   </w:txbxContent>
                 </v:textbox>
@@ -9600,7 +9295,7 @@
         </w:rPr>
         <w:t>Tabulky</w:t>
       </w:r>
-      <w:bookmarkEnd w:id="52"/>
+      <w:bookmarkEnd w:id="53"/>
     </w:p>
     <w:p>
       <w:r>
@@ -10512,11 +10207,11 @@
                                 <w:szCs w:val="24"/>
                               </w:rPr>
                             </w:pPr>
-                            <w:bookmarkStart w:id="63" w:name="_Ref145100514"/>
-                            <w:bookmarkStart w:id="64" w:name="_Toc145153041"/>
-                            <w:bookmarkStart w:id="65" w:name="_Toc145153097"/>
-                            <w:bookmarkStart w:id="66" w:name="_Toc145153210"/>
-                            <w:bookmarkStart w:id="67" w:name="_Toc146651417"/>
+                            <w:bookmarkStart w:id="64" w:name="_Ref145100514"/>
+                            <w:bookmarkStart w:id="65" w:name="_Toc145153041"/>
+                            <w:bookmarkStart w:id="66" w:name="_Toc145153097"/>
+                            <w:bookmarkStart w:id="67" w:name="_Toc145153210"/>
+                            <w:bookmarkStart w:id="68" w:name="_Toc149753510"/>
                             <w:r>
                               <w:t xml:space="preserve">Obrázek </w:t>
                             </w:r>
@@ -10538,14 +10233,14 @@
                             <w:r>
                               <w:fldChar w:fldCharType="end"/>
                             </w:r>
-                            <w:bookmarkEnd w:id="63"/>
+                            <w:bookmarkEnd w:id="64"/>
                             <w:r>
                               <w:t xml:space="preserve"> – Vložení tabulky</w:t>
                             </w:r>
-                            <w:bookmarkEnd w:id="64"/>
                             <w:bookmarkEnd w:id="65"/>
                             <w:bookmarkEnd w:id="66"/>
                             <w:bookmarkEnd w:id="67"/>
+                            <w:bookmarkEnd w:id="68"/>
                           </w:p>
                         </w:txbxContent>
                       </wps:txbx>
@@ -10580,11 +10275,11 @@
                           <w:szCs w:val="24"/>
                         </w:rPr>
                       </w:pPr>
-                      <w:bookmarkStart w:id="68" w:name="_Ref145100514"/>
-                      <w:bookmarkStart w:id="69" w:name="_Toc145153041"/>
-                      <w:bookmarkStart w:id="70" w:name="_Toc145153097"/>
-                      <w:bookmarkStart w:id="71" w:name="_Toc145153210"/>
-                      <w:bookmarkStart w:id="72" w:name="_Toc146651417"/>
+                      <w:bookmarkStart w:id="69" w:name="_Ref145100514"/>
+                      <w:bookmarkStart w:id="70" w:name="_Toc145153041"/>
+                      <w:bookmarkStart w:id="71" w:name="_Toc145153097"/>
+                      <w:bookmarkStart w:id="72" w:name="_Toc145153210"/>
+                      <w:bookmarkStart w:id="73" w:name="_Toc149753510"/>
                       <w:r>
                         <w:t xml:space="preserve">Obrázek </w:t>
                       </w:r>
@@ -10606,14 +10301,14 @@
                       <w:r>
                         <w:fldChar w:fldCharType="end"/>
                       </w:r>
-                      <w:bookmarkEnd w:id="68"/>
+                      <w:bookmarkEnd w:id="69"/>
                       <w:r>
                         <w:t xml:space="preserve"> – Vložení tabulky</w:t>
                       </w:r>
-                      <w:bookmarkEnd w:id="69"/>
                       <w:bookmarkEnd w:id="70"/>
                       <w:bookmarkEnd w:id="71"/>
                       <w:bookmarkEnd w:id="72"/>
+                      <w:bookmarkEnd w:id="73"/>
                     </w:p>
                   </w:txbxContent>
                 </v:textbox>
@@ -11397,8 +11092,8 @@
       <w:pPr>
         <w:pStyle w:val="Titulek"/>
       </w:pPr>
-      <w:bookmarkStart w:id="73" w:name="_Ref145100588"/>
-      <w:bookmarkStart w:id="74" w:name="_Toc146651419"/>
+      <w:bookmarkStart w:id="74" w:name="_Ref145100588"/>
+      <w:bookmarkStart w:id="75" w:name="_Toc146651419"/>
       <w:r>
         <w:t xml:space="preserve">Tabulka </w:t>
       </w:r>
@@ -11417,14 +11112,14 @@
       <w:r>
         <w:fldChar w:fldCharType="end"/>
       </w:r>
-      <w:bookmarkEnd w:id="73"/>
+      <w:bookmarkEnd w:id="74"/>
       <w:r>
         <w:t xml:space="preserve"> – Výběr řídící jednotky</w:t>
       </w:r>
       <w:r>
         <w:t xml:space="preserve"> [3], [4], [5], [6]</w:t>
       </w:r>
-      <w:bookmarkEnd w:id="74"/>
+      <w:bookmarkEnd w:id="75"/>
     </w:p>
     <w:p>
       <w:pPr>
@@ -11433,7 +11128,7 @@
           <w:color w:val="FF0000"/>
         </w:rPr>
       </w:pPr>
-      <w:bookmarkStart w:id="75" w:name="_Toc147404577"/>
+      <w:bookmarkStart w:id="76" w:name="_Toc149753533"/>
       <w:r>
         <w:rPr>
           <w:color w:val="FF0000"/>
@@ -11453,7 +11148,7 @@
         </w:rPr>
         <w:t>a tabulek</w:t>
       </w:r>
-      <w:bookmarkEnd w:id="75"/>
+      <w:bookmarkEnd w:id="76"/>
     </w:p>
     <w:p>
       <w:r>
@@ -11508,11 +11203,11 @@
                                 <w:szCs w:val="24"/>
                               </w:rPr>
                             </w:pPr>
-                            <w:bookmarkStart w:id="76" w:name="_Ref145101066"/>
-                            <w:bookmarkStart w:id="77" w:name="_Toc145153042"/>
-                            <w:bookmarkStart w:id="78" w:name="_Toc145153098"/>
-                            <w:bookmarkStart w:id="79" w:name="_Toc145153211"/>
-                            <w:bookmarkStart w:id="80" w:name="_Toc146651418"/>
+                            <w:bookmarkStart w:id="77" w:name="_Ref145101066"/>
+                            <w:bookmarkStart w:id="78" w:name="_Toc145153042"/>
+                            <w:bookmarkStart w:id="79" w:name="_Toc145153098"/>
+                            <w:bookmarkStart w:id="80" w:name="_Toc145153211"/>
+                            <w:bookmarkStart w:id="81" w:name="_Toc149753511"/>
                             <w:r>
                               <w:t xml:space="preserve">Obrázek </w:t>
                             </w:r>
@@ -11534,14 +11229,14 @@
                             <w:r>
                               <w:fldChar w:fldCharType="end"/>
                             </w:r>
-                            <w:bookmarkEnd w:id="76"/>
+                            <w:bookmarkEnd w:id="77"/>
                             <w:r>
                               <w:t xml:space="preserve"> – Logo školy [7]</w:t>
                             </w:r>
-                            <w:bookmarkEnd w:id="77"/>
                             <w:bookmarkEnd w:id="78"/>
                             <w:bookmarkEnd w:id="79"/>
                             <w:bookmarkEnd w:id="80"/>
+                            <w:bookmarkEnd w:id="81"/>
                           </w:p>
                         </w:txbxContent>
                       </wps:txbx>
@@ -11571,11 +11266,11 @@
                           <w:szCs w:val="24"/>
                         </w:rPr>
                       </w:pPr>
-                      <w:bookmarkStart w:id="81" w:name="_Ref145101066"/>
-                      <w:bookmarkStart w:id="82" w:name="_Toc145153042"/>
-                      <w:bookmarkStart w:id="83" w:name="_Toc145153098"/>
-                      <w:bookmarkStart w:id="84" w:name="_Toc145153211"/>
-                      <w:bookmarkStart w:id="85" w:name="_Toc146651418"/>
+                      <w:bookmarkStart w:id="82" w:name="_Ref145101066"/>
+                      <w:bookmarkStart w:id="83" w:name="_Toc145153042"/>
+                      <w:bookmarkStart w:id="84" w:name="_Toc145153098"/>
+                      <w:bookmarkStart w:id="85" w:name="_Toc145153211"/>
+                      <w:bookmarkStart w:id="86" w:name="_Toc149753511"/>
                       <w:r>
                         <w:t xml:space="preserve">Obrázek </w:t>
                       </w:r>
@@ -11597,14 +11292,14 @@
                       <w:r>
                         <w:fldChar w:fldCharType="end"/>
                       </w:r>
-                      <w:bookmarkEnd w:id="81"/>
+                      <w:bookmarkEnd w:id="82"/>
                       <w:r>
                         <w:t xml:space="preserve"> – Logo školy [7]</w:t>
                       </w:r>
-                      <w:bookmarkEnd w:id="82"/>
                       <w:bookmarkEnd w:id="83"/>
                       <w:bookmarkEnd w:id="84"/>
                       <w:bookmarkEnd w:id="85"/>
+                      <w:bookmarkEnd w:id="86"/>
                     </w:p>
                   </w:txbxContent>
                 </v:textbox>
@@ -11810,7 +11505,7 @@
           <w:color w:val="FF0000"/>
         </w:rPr>
       </w:pPr>
-      <w:bookmarkStart w:id="86" w:name="_Toc147404578"/>
+      <w:bookmarkStart w:id="87" w:name="_Toc149753534"/>
       <w:r>
         <w:rPr>
           <w:color w:val="FF0000"/>
@@ -11818,7 +11513,7 @@
         <w:lastRenderedPageBreak/>
         <w:t>Desatero před odevzdáním</w:t>
       </w:r>
-      <w:bookmarkEnd w:id="86"/>
+      <w:bookmarkEnd w:id="87"/>
     </w:p>
     <w:p>
       <w:pPr>
@@ -11853,7 +11548,7 @@
         </w:numPr>
       </w:pPr>
       <w:r>
-        <w:t>Zkontrolovat úvod, návrhové parametry, závěr, zdroje a přílohy</w:t>
+        <w:t>Zkontrolovat úvod, závěr, zdroje a přílohy</w:t>
       </w:r>
     </w:p>
     <w:p>
@@ -11986,7 +11681,19 @@
         <w:rPr>
           <w:b/>
         </w:rPr>
-        <w:t xml:space="preserve"> Bc. David Laušman skrze email</w:t>
+        <w:t xml:space="preserve"> Bc. David Laušman </w:t>
+      </w:r>
+      <w:r>
+        <w:rPr>
+          <w:b/>
+        </w:rPr>
+        <w:t>přes</w:t>
+      </w:r>
+      <w:r>
+        <w:rPr>
+          <w:b/>
+        </w:rPr>
+        <w:t xml:space="preserve"> email</w:t>
       </w:r>
       <w:r>
         <w:rPr>
@@ -12015,400 +11722,121 @@
     </w:p>
     <w:p>
       <w:pPr>
-        <w:rPr>
-          <w:b/>
-        </w:rPr>
-      </w:pPr>
+        <w:pStyle w:val="Nadpis1"/>
+        <w:framePr w:wrap="notBeside"/>
+      </w:pPr>
+      <w:bookmarkStart w:id="88" w:name="_Toc149753535"/>
+      <w:r>
+        <w:lastRenderedPageBreak/>
+        <w:t>Praktická část</w:t>
+      </w:r>
+      <w:bookmarkEnd w:id="88"/>
     </w:p>
     <w:p>
-      <w:pPr>
-        <w:pStyle w:val="Nadpis1"/>
-        <w:framePr w:wrap="notBeside"/>
-      </w:pPr>
-      <w:r>
-        <w:lastRenderedPageBreak/>
-        <w:t>Návrhové parametry</w:t>
+      <w:r>
+        <w:t xml:space="preserve">V praktické části autor uvádí do textu všechny informace </w:t>
+      </w:r>
+      <w:r>
+        <w:rPr>
+          <w:b/>
+          <w:bCs/>
+        </w:rPr>
+        <w:t>ohledně praktických postupů</w:t>
+      </w:r>
+      <w:r>
+        <w:t xml:space="preserve">. </w:t>
+      </w:r>
+      <w:r>
+        <w:rPr>
+          <w:b/>
+          <w:bCs/>
+        </w:rPr>
+        <w:t>Jak</w:t>
+      </w:r>
+      <w:r>
+        <w:t xml:space="preserve"> při vytváření projektu </w:t>
+      </w:r>
+      <w:r>
+        <w:rPr>
+          <w:b/>
+          <w:bCs/>
+        </w:rPr>
+        <w:t>postupoval</w:t>
+      </w:r>
+      <w:r>
+        <w:t xml:space="preserve">. Uvádí stručný např. postup tvorby </w:t>
+      </w:r>
+      <w:r>
+        <w:rPr>
+          <w:b/>
+          <w:bCs/>
+        </w:rPr>
+        <w:t>programu</w:t>
+      </w:r>
+      <w:r>
+        <w:rPr>
+          <w:b/>
+          <w:bCs/>
+        </w:rPr>
+        <w:t>, animace, grafiky, …</w:t>
+      </w:r>
+      <w:r>
+        <w:t xml:space="preserve">. A také jaké </w:t>
+      </w:r>
+      <w:r>
+        <w:rPr>
+          <w:b/>
+          <w:bCs/>
+        </w:rPr>
+        <w:t>problémy</w:t>
+      </w:r>
+      <w:r>
+        <w:t xml:space="preserve"> </w:t>
+      </w:r>
+      <w:r>
+        <w:rPr>
+          <w:b/>
+          <w:bCs/>
+        </w:rPr>
+        <w:t>nastaly</w:t>
+      </w:r>
+      <w:r>
+        <w:t xml:space="preserve"> a jak si s nimi autor poradil. </w:t>
       </w:r>
     </w:p>
     <w:p>
-      <w:pPr>
-        <w:pStyle w:val="Normln-Odrky"/>
-      </w:pPr>
-      <w:r>
-        <w:t>Návrhové parametry by měly minimálně obsahovat:</w:t>
+      <w:r>
+        <w:t xml:space="preserve">Do textové části nepopisuje jen finální návrh, ale všechny své návrhy včetně zdůvodnění, proč konkrétní návrh vybral. Zde ukazujete to, že skutečně logicky postupoval, že něco navrhl, vytvořil. </w:t>
       </w:r>
     </w:p>
     <w:p>
-      <w:pPr>
-        <w:pStyle w:val="Normln-Odrky"/>
-        <w:numPr>
-          <w:ilvl w:val="0"/>
-          <w:numId w:val="20"/>
-        </w:numPr>
-      </w:pPr>
-      <w:r>
-        <w:t>specifikace základních mechanických parametrů</w:t>
-      </w:r>
-    </w:p>
-    <w:p>
-      <w:pPr>
-        <w:pStyle w:val="Normln-Odrky"/>
-        <w:numPr>
-          <w:ilvl w:val="0"/>
-          <w:numId w:val="20"/>
-        </w:numPr>
-      </w:pPr>
-      <w:r>
-        <w:t>specifikace základních funkcí</w:t>
-      </w:r>
-    </w:p>
-    <w:p>
-      <w:pPr>
-        <w:pStyle w:val="Normln-Odrky"/>
-        <w:numPr>
-          <w:ilvl w:val="0"/>
-          <w:numId w:val="20"/>
-        </w:numPr>
-      </w:pPr>
-      <w:r>
-        <w:t xml:space="preserve">doporučený </w:t>
-      </w:r>
-      <w:r>
-        <w:t xml:space="preserve">rozsah cca </w:t>
-      </w:r>
-      <w:r>
-        <w:rPr>
-          <w:vertAlign w:val="superscript"/>
-        </w:rPr>
-        <w:t>1</w:t>
-      </w:r>
-      <w:r>
-        <w:t>/</w:t>
-      </w:r>
-      <w:r>
-        <w:rPr>
-          <w:vertAlign w:val="subscript"/>
-        </w:rPr>
-        <w:t>2</w:t>
-      </w:r>
-      <w:r>
-        <w:t xml:space="preserve"> až 1 stránka</w:t>
-      </w:r>
-    </w:p>
-    <w:p>
-      <w:pPr>
-        <w:pStyle w:val="Normlnbezodsazen"/>
-      </w:pPr>
-      <w:r>
-        <w:t>Neměly by obsahovat:</w:t>
-      </w:r>
-    </w:p>
-    <w:p>
-      <w:pPr>
-        <w:pStyle w:val="Normln-Odrky"/>
-        <w:numPr>
-          <w:ilvl w:val="0"/>
-          <w:numId w:val="23"/>
-        </w:numPr>
-      </w:pPr>
-      <w:r>
-        <w:t>popis konkrétního řešení</w:t>
-      </w:r>
-    </w:p>
-    <w:p>
-      <w:pPr>
-        <w:pStyle w:val="Normln-Odrky"/>
-        <w:numPr>
-          <w:ilvl w:val="0"/>
-          <w:numId w:val="23"/>
-        </w:numPr>
-      </w:pPr>
-      <w:r>
-        <w:t>popis přesného metodického postupu</w:t>
-      </w:r>
-    </w:p>
-    <w:p>
-      <w:pPr>
-        <w:pStyle w:val="Normln-Odrky"/>
-        <w:numPr>
-          <w:ilvl w:val="0"/>
-          <w:numId w:val="23"/>
-        </w:numPr>
-      </w:pPr>
-      <w:r>
-        <w:t>výběr konkrétních součástek a materiálů</w:t>
-      </w:r>
-    </w:p>
-    <w:p>
-      <w:pPr>
-        <w:pStyle w:val="Normln-Odrky"/>
-      </w:pPr>
-      <w:r>
-        <w:t>Příklad:</w:t>
-      </w:r>
-    </w:p>
-    <w:p>
-      <w:pPr>
-        <w:rPr>
-          <w:color w:val="00B050"/>
-        </w:rPr>
-      </w:pPr>
-      <w:r>
-        <w:rPr>
-          <w:color w:val="00B050"/>
-        </w:rPr>
-        <w:t>Cílem práce je návrh, sestavení a následné naprogramování vertikální zahrady na pěstování microgreens a otestování nového konceptu způsobu automatizace a zavlažování.</w:t>
-      </w:r>
-    </w:p>
-    <w:p>
-      <w:pPr>
-        <w:rPr>
-          <w:color w:val="00B050"/>
-        </w:rPr>
-      </w:pPr>
-      <w:r>
-        <w:rPr>
-          <w:color w:val="00B050"/>
-        </w:rPr>
-        <w:t>Konstrukce je rozdělena na tři části, z nichž největší, je určena pro pěstování microgreens, jedná se tedy o pěstební prostor. Druhá část konstrukce bude obsahovat většinu elektronických částí projektu, jako jsou zdroj, řídící jednotka, spínací prvky atp. Třetí oddělená část je určena pro umístění čerpadel a snadno vyjmutelného rezervoáru na vodu.</w:t>
-      </w:r>
-    </w:p>
-    <w:p>
-      <w:pPr>
-        <w:rPr>
-          <w:color w:val="00B050"/>
-        </w:rPr>
-      </w:pPr>
-      <w:r>
-        <w:rPr>
-          <w:color w:val="00B050"/>
-        </w:rPr>
-        <w:t>Orientační rozměry konceptu jsou 790 x 420 x 670 mm (výška x šířka x hloubka)</w:t>
-      </w:r>
-      <w:r>
-        <w:rPr>
-          <w:color w:val="00B050"/>
-        </w:rPr>
-        <w:t>.</w:t>
-      </w:r>
-      <w:r>
-        <w:rPr>
-          <w:color w:val="00B050"/>
-        </w:rPr>
-        <w:t xml:space="preserve">  Kapacita pěstebního prostoru by měla být 9 pěstebních nádob, taková kapacita je dostačující pro domácí použití a pravidelný výnos microgreens během týdne.</w:t>
-      </w:r>
-    </w:p>
-    <w:p>
-      <w:pPr>
-        <w:rPr>
-          <w:color w:val="00B050"/>
-        </w:rPr>
-      </w:pPr>
-      <w:r>
-        <w:rPr>
-          <w:color w:val="00B050"/>
-        </w:rPr>
-        <w:t>Přes ovládací panel s LCD displejem by mělo být možné upravovat klíčové parametry, jako je doba svícení, časy spínání čerpadel, ventilátorů a motorů. Dále se na LCD displeji budou vypisovat aktuální hodnoty měřených veličin a další důležité hodnoty a parametry. Program by měl umožňovat automatickou cirkulaci vody mezi nádržemi, spínání osvětlení a částečnou kontrolu prostředí díky topnému členu a ventilátorům.</w:t>
-      </w:r>
-    </w:p>
-    <w:p>
-      <w:pPr>
-        <w:rPr>
-          <w:color w:val="00B050"/>
-        </w:rPr>
-      </w:pPr>
-      <w:r>
-        <w:rPr>
-          <w:color w:val="00B050"/>
-        </w:rPr>
-        <w:t>Na displeji by měly být zobrazovány důležité parametry jako jsou teplota, vlhkost vzduchu společně s případnými upozorněními na příliš vysokou či příliš nízkou hladinu nádrže atp.</w:t>
-      </w:r>
-    </w:p>
-    <w:p>
-      <w:pPr>
-        <w:ind w:firstLine="0"/>
-      </w:pPr>
-    </w:p>
-    <w:p>
-      <w:pPr>
-        <w:pStyle w:val="Nadpis1"/>
-        <w:framePr w:wrap="notBeside"/>
-      </w:pPr>
-      <w:r>
-        <w:lastRenderedPageBreak/>
-        <w:t>Praktická část</w:t>
-      </w:r>
-    </w:p>
-    <w:p>
-      <w:r>
-        <w:t xml:space="preserve">V praktické části autor uvádí do textu všechny informace </w:t>
-      </w:r>
-      <w:r>
-        <w:rPr>
-          <w:b/>
-          <w:bCs/>
-        </w:rPr>
-        <w:t>ohledně praktických postupů</w:t>
-      </w:r>
-      <w:r>
-        <w:t xml:space="preserve">. </w:t>
-      </w:r>
-      <w:r>
-        <w:rPr>
-          <w:b/>
-          <w:bCs/>
-        </w:rPr>
-        <w:t>Jak</w:t>
-      </w:r>
-      <w:r>
-        <w:t xml:space="preserve"> při vytváření projektu </w:t>
-      </w:r>
-      <w:r>
-        <w:rPr>
-          <w:b/>
-          <w:bCs/>
-        </w:rPr>
-        <w:t>postupoval</w:t>
-      </w:r>
-      <w:r>
-        <w:t xml:space="preserve">, proč zvolil takové </w:t>
-      </w:r>
-      <w:r>
-        <w:rPr>
-          <w:b/>
-          <w:bCs/>
-        </w:rPr>
-        <w:t>konstrukční</w:t>
+      <w:bookmarkStart w:id="89" w:name="_Hlk149720125"/>
+      <w:r>
+        <w:t xml:space="preserve">Praktická část by měla obsahovat např. úplný postup instalace programu, webové aplikace (včetně všech náležitostí – knihovny, ostatní programy, …). Demo přístupy včetně testovacích uživatelů s různou rolí např. VM 987 (virt.sps-prosek.cz), </w:t>
+      </w:r>
+      <w:r>
+        <w:t>https://testovaci.app</w:t>
       </w:r>
       <w:r>
         <w:t xml:space="preserve">, </w:t>
       </w:r>
-      <w:r>
-        <w:rPr>
-          <w:b/>
-          <w:bCs/>
-        </w:rPr>
-        <w:t>mechanické</w:t>
-      </w:r>
-      <w:r>
-        <w:t xml:space="preserve">, </w:t>
-      </w:r>
-      <w:r>
-        <w:rPr>
-          <w:b/>
-          <w:bCs/>
-        </w:rPr>
-        <w:t>elektrické</w:t>
-      </w:r>
-      <w:r>
-        <w:t xml:space="preserve"> </w:t>
-      </w:r>
-      <w:r>
-        <w:rPr>
-          <w:b/>
-          <w:bCs/>
-        </w:rPr>
-        <w:t>uspořádání</w:t>
-      </w:r>
-      <w:r>
-        <w:t xml:space="preserve">. Uvádí stručný postup tvorby </w:t>
-      </w:r>
-      <w:r>
-        <w:rPr>
-          <w:b/>
-          <w:bCs/>
-        </w:rPr>
-        <w:t>programu</w:t>
-      </w:r>
-      <w:r>
-        <w:t xml:space="preserve">. A také jaké </w:t>
-      </w:r>
-      <w:r>
-        <w:rPr>
-          <w:b/>
-          <w:bCs/>
-        </w:rPr>
-        <w:t>problémy</w:t>
-      </w:r>
-      <w:r>
-        <w:t xml:space="preserve"> </w:t>
-      </w:r>
-      <w:r>
-        <w:rPr>
-          <w:b/>
-          <w:bCs/>
-        </w:rPr>
-        <w:t>nastaly</w:t>
-      </w:r>
-      <w:r>
-        <w:t xml:space="preserve"> a jak si s nimi autor poradil. </w:t>
-      </w:r>
-    </w:p>
-    <w:p>
-      <w:r>
-        <w:t>Do textové části nepopisuje jen finální návrh, ale všechny své návrhy včetně zdůvodnění, proč konkrétní návrh vybral. Zde ukazujete to, že skutečně logicky postupoval, že něco navrhl, vytvořil. Pokud má nějaké skici, 3D modely, výpočty, kterými může variantu návrhu zdůvodnit a doložit, umístí ji k textu v praktické části práci (v případě velkých skic atd. do příloh). Současně navržené varianty autor porovná a na základě jím stanovených kritérií zvolí tu nejvhodnější.</w:t>
-      </w:r>
-    </w:p>
-    <w:p>
-      <w:pPr>
-        <w:pStyle w:val="Normln-Odrky"/>
-      </w:pPr>
-      <w:r>
-        <w:t>Praktická část bývá většinou rozdělena do těchto kapitol:</w:t>
-      </w:r>
-    </w:p>
-    <w:p>
-      <w:pPr>
-        <w:pStyle w:val="Normln-Odrky"/>
-        <w:numPr>
-          <w:ilvl w:val="0"/>
-          <w:numId w:val="21"/>
-        </w:numPr>
-      </w:pPr>
-      <w:r>
-        <w:t>Konstrukční část</w:t>
-      </w:r>
-    </w:p>
-    <w:p>
-      <w:pPr>
-        <w:pStyle w:val="Normln-Odrky"/>
-        <w:numPr>
-          <w:ilvl w:val="0"/>
-          <w:numId w:val="21"/>
-        </w:numPr>
-      </w:pPr>
-      <w:r>
-        <w:t xml:space="preserve">Mechanická část </w:t>
-      </w:r>
-    </w:p>
-    <w:p>
-      <w:pPr>
-        <w:pStyle w:val="Normln-Odrky"/>
-        <w:numPr>
-          <w:ilvl w:val="0"/>
-          <w:numId w:val="21"/>
-        </w:numPr>
-      </w:pPr>
-      <w:r>
-        <w:t>Elektrická část</w:t>
-      </w:r>
-    </w:p>
-    <w:p>
-      <w:pPr>
-        <w:pStyle w:val="Normln-Odrky"/>
-        <w:numPr>
-          <w:ilvl w:val="0"/>
-          <w:numId w:val="21"/>
-        </w:numPr>
-      </w:pPr>
-      <w:r>
-        <w:t>Programová část</w:t>
-      </w:r>
-    </w:p>
-    <w:p>
-      <w:pPr>
-        <w:ind w:firstLine="0"/>
-      </w:pPr>
+      <w:proofErr w:type="spellStart"/>
+      <w:r>
+        <w:t>ssh</w:t>
+      </w:r>
+      <w:proofErr w:type="spellEnd"/>
+      <w:r>
+        <w:t>://</w:t>
+      </w:r>
+      <w:proofErr w:type="spellStart"/>
+      <w:r>
+        <w:t>testovaci.app</w:t>
+      </w:r>
+      <w:proofErr w:type="spellEnd"/>
+      <w:r>
+        <w:t>, …</w:t>
+      </w:r>
+      <w:bookmarkEnd w:id="89"/>
     </w:p>
     <w:p>
       <w:pPr>
@@ -12439,16 +11867,16 @@
         <w:pStyle w:val="Nadpis-vodZvrZdrojePlohy"/>
         <w:framePr w:wrap="notBeside"/>
       </w:pPr>
-      <w:bookmarkStart w:id="87" w:name="_Toc147404581"/>
+      <w:bookmarkStart w:id="90" w:name="_Toc149753536"/>
       <w:r>
         <w:lastRenderedPageBreak/>
         <w:t>Závěr</w:t>
       </w:r>
-      <w:bookmarkEnd w:id="87"/>
+      <w:bookmarkEnd w:id="90"/>
     </w:p>
     <w:p>
       <w:r>
-        <w:t>V závěru autor zhodnocuje, zdali splnil všechny body zadání, pokud některé nesplnil, či ne zcela splnil, popisuje zde relevantní důvody proč. Těmi není rozhodně, že tématu nerozumí, že to nestihl apod. Naopak může popsat, kam až došel a na základě fyzikálních zákonů např. nebylo možné pokračovat. Nebo že nepoužil PLC automat, jelikož daný problém vyřešil s ohledem na ekonomickou stránku věci výhodněji, při zachování všech požadavků. Vše však musí být řádně zdůvodněno! Je vhodné do závěru též uvést krátký text o tom, jak by bylo možné práci nad rámec zadání dále rozvinout, čímž autor ukáže, že tématu porozuměl a zná potenciální možnosti i nedostatky svého řešení.</w:t>
+        <w:t>V závěru autor zhodnocuje, zdali splnil všechny body zadání, pokud některé nesplnil, či ne zcela splnil, popisuje zde relevantní důvody proč. Těmi není rozhodně, že tématu nerozumí, že to nestihl apod. Naopak může popsat, kam až došel a na základě různých omezení např. nebylo možné pokračovat. Vše však musí být řádně zdůvodněno! Je vhodné do závěru též uvést krátký text o tom, jak by bylo možné práci nad rámec zadání dále rozvinout, čímž autor ukáže, že tématu porozuměl a zná potenciální možnosti i nedostatky svého řešení.</w:t>
       </w:r>
     </w:p>
     <w:p>
@@ -12456,12 +11884,12 @@
         <w:pStyle w:val="Nadpis-vodZvrZdrojePlohy"/>
         <w:framePr w:wrap="notBeside"/>
       </w:pPr>
-      <w:bookmarkStart w:id="88" w:name="_Toc147404582"/>
+      <w:bookmarkStart w:id="91" w:name="_Toc149753537"/>
       <w:r>
         <w:lastRenderedPageBreak/>
         <w:t>Zdroje</w:t>
       </w:r>
-      <w:bookmarkEnd w:id="88"/>
+      <w:bookmarkEnd w:id="91"/>
       <w:r>
         <w:t xml:space="preserve"> </w:t>
       </w:r>
@@ -12472,7 +11900,7 @@
         <w:spacing w:before="0"/>
         <w:ind w:left="567" w:hanging="567"/>
       </w:pPr>
-      <w:bookmarkStart w:id="89" w:name="_Ref53145984"/>
+      <w:bookmarkStart w:id="92" w:name="_Ref53145984"/>
       <w:r>
         <w:t xml:space="preserve">KÁBRT, Pavel. </w:t>
       </w:r>
@@ -12492,7 +11920,7 @@
       <w:r>
         <w:t>s. ISBN 80-239-9996-6.</w:t>
       </w:r>
-      <w:bookmarkEnd w:id="89"/>
+      <w:bookmarkEnd w:id="92"/>
     </w:p>
     <w:p>
       <w:pPr>
@@ -12850,12 +12278,12 @@
         <w:pStyle w:val="Nadpis-vodZvrZdrojePlohy"/>
         <w:framePr w:wrap="notBeside"/>
       </w:pPr>
-      <w:bookmarkStart w:id="90" w:name="_Toc147404583"/>
+      <w:bookmarkStart w:id="93" w:name="_Toc149753538"/>
       <w:r>
         <w:lastRenderedPageBreak/>
         <w:t>Příloha A</w:t>
       </w:r>
-      <w:bookmarkEnd w:id="90"/>
+      <w:bookmarkEnd w:id="93"/>
     </w:p>
     <w:p>
       <w:r>
@@ -12990,7 +12418,6 @@
         <w:t xml:space="preserve"> </w:t>
       </w:r>
       <w:proofErr w:type="spellStart"/>
-      <w:proofErr w:type="gramStart"/>
       <w:r>
         <w:rPr>
           <w:color w:val="00B050"/>
@@ -13002,14 +12429,7 @@
         <w:rPr>
           <w:color w:val="00B050"/>
         </w:rPr>
-        <w:t>(</w:t>
-      </w:r>
-      <w:proofErr w:type="gramEnd"/>
-      <w:r>
-        <w:rPr>
-          <w:color w:val="00B050"/>
-        </w:rPr>
-        <w:t>) {</w:t>
+        <w:t>() {</w:t>
       </w:r>
     </w:p>
     <w:p>
@@ -13026,7 +12446,6 @@
         <w:t xml:space="preserve">    srand(</w:t>
       </w:r>
       <w:proofErr w:type="spellStart"/>
-      <w:proofErr w:type="gramStart"/>
       <w:r>
         <w:rPr>
           <w:color w:val="00B050"/>
@@ -13038,14 +12457,7 @@
         <w:rPr>
           <w:color w:val="00B050"/>
         </w:rPr>
-        <w:t>(</w:t>
-      </w:r>
-      <w:proofErr w:type="gramEnd"/>
-      <w:r>
-        <w:rPr>
-          <w:color w:val="00B050"/>
-        </w:rPr>
-        <w:t>0));</w:t>
+        <w:t>(0));</w:t>
       </w:r>
     </w:p>
     <w:p>
@@ -13094,28 +12506,14 @@
         <w:rPr>
           <w:color w:val="00B050"/>
         </w:rPr>
-        <w:t>generate_</w:t>
-      </w:r>
-      <w:proofErr w:type="gramStart"/>
+        <w:t>generate_random</w:t>
+      </w:r>
+      <w:proofErr w:type="spellEnd"/>
       <w:r>
         <w:rPr>
           <w:color w:val="00B050"/>
         </w:rPr>
-        <w:t>random</w:t>
-      </w:r>
-      <w:proofErr w:type="spellEnd"/>
-      <w:r>
-        <w:rPr>
-          <w:color w:val="00B050"/>
-        </w:rPr>
-        <w:t>(</w:t>
-      </w:r>
-      <w:proofErr w:type="gramEnd"/>
-      <w:r>
-        <w:rPr>
-          <w:color w:val="00B050"/>
-        </w:rPr>
-        <w:t>);</w:t>
+        <w:t>();</w:t>
       </w:r>
     </w:p>
     <w:p>
@@ -13216,7 +12614,6 @@
         <w:t xml:space="preserve">    </w:t>
       </w:r>
       <w:proofErr w:type="spellStart"/>
-      <w:proofErr w:type="gramStart"/>
       <w:r>
         <w:rPr>
           <w:color w:val="00B050"/>
@@ -13228,14 +12625,7 @@
         <w:rPr>
           <w:color w:val="00B050"/>
         </w:rPr>
-        <w:t>(</w:t>
-      </w:r>
-      <w:proofErr w:type="gramEnd"/>
-      <w:r>
-        <w:rPr>
-          <w:color w:val="00B050"/>
-        </w:rPr>
-        <w:t>"Zadejte číslo: ");</w:t>
+        <w:t>("Zadejte číslo: ");</w:t>
       </w:r>
     </w:p>
     <w:p>
@@ -13268,7 +12658,6 @@
         <w:t xml:space="preserve">    </w:t>
       </w:r>
       <w:proofErr w:type="spellStart"/>
-      <w:proofErr w:type="gramStart"/>
       <w:r>
         <w:rPr>
           <w:color w:val="00B050"/>
@@ -13280,14 +12669,7 @@
         <w:rPr>
           <w:color w:val="00B050"/>
         </w:rPr>
-        <w:t>(</w:t>
-      </w:r>
-      <w:proofErr w:type="gramEnd"/>
-      <w:r>
-        <w:rPr>
-          <w:color w:val="00B050"/>
-        </w:rPr>
-        <w:t>"%d", &amp;</w:t>
+        <w:t>("%d", &amp;</w:t>
       </w:r>
       <w:proofErr w:type="spellStart"/>
       <w:r>
@@ -13366,28 +12748,14 @@
         <w:rPr>
           <w:color w:val="00B050"/>
         </w:rPr>
-        <w:t>user_</w:t>
-      </w:r>
-      <w:proofErr w:type="gramStart"/>
+        <w:t>user_number</w:t>
+      </w:r>
+      <w:proofErr w:type="spellEnd"/>
       <w:r>
         <w:rPr>
           <w:color w:val="00B050"/>
         </w:rPr>
-        <w:t>number</w:t>
-      </w:r>
-      <w:proofErr w:type="spellEnd"/>
-      <w:r>
-        <w:rPr>
-          <w:color w:val="00B050"/>
-        </w:rPr>
-        <w:t xml:space="preserve"> &gt;</w:t>
-      </w:r>
-      <w:proofErr w:type="gramEnd"/>
-      <w:r>
-        <w:rPr>
-          <w:color w:val="00B050"/>
-        </w:rPr>
-        <w:t xml:space="preserve"> </w:t>
+        <w:t xml:space="preserve"> &gt; </w:t>
       </w:r>
       <w:proofErr w:type="spellStart"/>
       <w:r>
@@ -13419,7 +12787,6 @@
         <w:t xml:space="preserve">        </w:t>
       </w:r>
       <w:proofErr w:type="spellStart"/>
-      <w:proofErr w:type="gramStart"/>
       <w:r>
         <w:rPr>
           <w:color w:val="00B050"/>
@@ -13431,14 +12798,7 @@
         <w:rPr>
           <w:color w:val="00B050"/>
         </w:rPr>
-        <w:t>(</w:t>
-      </w:r>
-      <w:proofErr w:type="gramEnd"/>
-      <w:r>
-        <w:rPr>
-          <w:color w:val="00B050"/>
-        </w:rPr>
-        <w:t>"Zadejte menší číslo: ");</w:t>
+        <w:t>("Zadejte menší číslo: ");</w:t>
       </w:r>
     </w:p>
     <w:p>
@@ -13510,24 +12870,16 @@
         <w:rPr>
           <w:color w:val="00B050"/>
         </w:rPr>
-        <w:t xml:space="preserve"> </w:t>
-      </w:r>
-      <w:proofErr w:type="gramStart"/>
+        <w:t xml:space="preserve"> &lt; </w:t>
+      </w:r>
+      <w:proofErr w:type="spellStart"/>
       <w:r>
         <w:rPr>
           <w:color w:val="00B050"/>
         </w:rPr>
-        <w:t xml:space="preserve">&lt; </w:t>
-      </w:r>
-      <w:proofErr w:type="spellStart"/>
-      <w:r>
-        <w:rPr>
-          <w:color w:val="00B050"/>
-        </w:rPr>
         <w:t>number</w:t>
       </w:r>
       <w:proofErr w:type="spellEnd"/>
-      <w:proofErr w:type="gramEnd"/>
       <w:r>
         <w:rPr>
           <w:color w:val="00B050"/>
@@ -13550,7 +12902,6 @@
         <w:t xml:space="preserve">        </w:t>
       </w:r>
       <w:proofErr w:type="spellStart"/>
-      <w:proofErr w:type="gramStart"/>
       <w:r>
         <w:rPr>
           <w:color w:val="00B050"/>
@@ -13562,14 +12913,7 @@
         <w:rPr>
           <w:color w:val="00B050"/>
         </w:rPr>
-        <w:t>(</w:t>
-      </w:r>
-      <w:proofErr w:type="gramEnd"/>
-      <w:r>
-        <w:rPr>
-          <w:color w:val="00B050"/>
-        </w:rPr>
-        <w:t>"Zadejte větší číslo: ");</w:t>
+        <w:t>("Zadejte větší číslo: ");</w:t>
       </w:r>
     </w:p>
     <w:p>
@@ -13631,7 +12975,6 @@
         <w:t xml:space="preserve">        </w:t>
       </w:r>
       <w:proofErr w:type="spellStart"/>
-      <w:proofErr w:type="gramStart"/>
       <w:r>
         <w:rPr>
           <w:color w:val="00B050"/>
@@ -13643,14 +12986,7 @@
         <w:rPr>
           <w:color w:val="00B050"/>
         </w:rPr>
-        <w:t>(</w:t>
-      </w:r>
-      <w:proofErr w:type="gramEnd"/>
-      <w:r>
-        <w:rPr>
-          <w:color w:val="00B050"/>
-        </w:rPr>
-        <w:t xml:space="preserve">"Gratuluji </w:t>
+        <w:t xml:space="preserve">("Gratuluji </w:t>
       </w:r>
       <w:proofErr w:type="spellStart"/>
       <w:r>
@@ -13795,59 +13131,6 @@
           <w:color w:val="00B050"/>
         </w:rPr>
         <w:t>}</w:t>
-      </w:r>
-      <w:bookmarkStart w:id="91" w:name="_GoBack"/>
-      <w:bookmarkEnd w:id="91"/>
-    </w:p>
-    <w:p>
-      <w:pPr>
-        <w:pStyle w:val="Nadpis-vodZvrZdrojePlohy"/>
-        <w:framePr w:wrap="notBeside"/>
-      </w:pPr>
-      <w:bookmarkStart w:id="92" w:name="_Toc147404584"/>
-      <w:r>
-        <w:lastRenderedPageBreak/>
-        <w:t>Příloha B</w:t>
-      </w:r>
-      <w:bookmarkEnd w:id="92"/>
-    </w:p>
-    <w:p>
-      <w:r>
-        <w:t>Zde můžete vložit dokumentaci DPS.</w:t>
-      </w:r>
-    </w:p>
-    <w:p>
-      <w:pPr>
-        <w:pStyle w:val="Nadpis-vodZvrZdrojePlohy"/>
-        <w:framePr w:wrap="notBeside"/>
-      </w:pPr>
-      <w:bookmarkStart w:id="93" w:name="_Toc147404585"/>
-      <w:r>
-        <w:lastRenderedPageBreak/>
-        <w:t>Příloha C</w:t>
-      </w:r>
-      <w:bookmarkEnd w:id="93"/>
-    </w:p>
-    <w:p>
-      <w:r>
-        <w:t>Zde můžete vložit schéma elektrického zapojení.</w:t>
-      </w:r>
-    </w:p>
-    <w:p>
-      <w:pPr>
-        <w:pStyle w:val="Nadpis-vodZvrZdrojePlohy"/>
-        <w:framePr w:wrap="notBeside"/>
-      </w:pPr>
-      <w:bookmarkStart w:id="94" w:name="_Toc147404586"/>
-      <w:r>
-        <w:lastRenderedPageBreak/>
-        <w:t>Příloha D</w:t>
-      </w:r>
-      <w:bookmarkEnd w:id="94"/>
-    </w:p>
-    <w:p>
-      <w:r>
-        <w:t>Zde můžete vložit 3D model Vašeho projektu.</w:t>
       </w:r>
     </w:p>
     <w:sectPr>
@@ -14771,7 +14054,7 @@
                               <w:sz w:val="22"/>
                               <w:shd w:val="clear" w:color="auto" w:fill="FFFFFF"/>
                             </w:rPr>
-                            <w:t>4</w:t>
+                            <w:t>1</w:t>
                           </w:r>
                           <w:r>
                             <w:rPr>
@@ -14820,7 +14103,7 @@
                               <w:sz w:val="22"/>
                               <w:shd w:val="clear" w:color="auto" w:fill="FFFFFF"/>
                             </w:rPr>
-                            <w:t>Obrázky, grafy, rovnice, tabulky</w:t>
+                            <w:t>Rešerše</w:t>
                           </w:r>
                           <w:r>
                             <w:rPr>
@@ -14899,7 +14182,7 @@
                         <w:sz w:val="22"/>
                         <w:shd w:val="clear" w:color="auto" w:fill="FFFFFF"/>
                       </w:rPr>
-                      <w:t>4</w:t>
+                      <w:t>1</w:t>
                     </w:r>
                     <w:r>
                       <w:rPr>
@@ -14948,7 +14231,7 @@
                         <w:sz w:val="22"/>
                         <w:shd w:val="clear" w:color="auto" w:fill="FFFFFF"/>
                       </w:rPr>
-                      <w:t>Obrázky, grafy, rovnice, tabulky</w:t>
+                      <w:t>Rešerše</w:t>
                     </w:r>
                     <w:r>
                       <w:rPr>
@@ -15149,7 +14432,7 @@
                               <w:sz w:val="22"/>
                               <w:shd w:val="clear" w:color="auto" w:fill="FFFFFF"/>
                             </w:rPr>
-                            <w:t>3</w:t>
+                            <w:t>5</w:t>
                           </w:r>
                           <w:r>
                             <w:rPr>
@@ -15198,7 +14481,7 @@
                               <w:sz w:val="22"/>
                               <w:shd w:val="clear" w:color="auto" w:fill="FFFFFF"/>
                             </w:rPr>
-                            <w:t>Formátování textu</w:t>
+                            <w:t>Desatero před odevzdáním</w:t>
                           </w:r>
                           <w:r>
                             <w:rPr>
@@ -15277,7 +14560,7 @@
                         <w:sz w:val="22"/>
                         <w:shd w:val="clear" w:color="auto" w:fill="FFFFFF"/>
                       </w:rPr>
-                      <w:t>3</w:t>
+                      <w:t>5</w:t>
                     </w:r>
                     <w:r>
                       <w:rPr>
@@ -15326,7 +14609,7 @@
                         <w:sz w:val="22"/>
                         <w:shd w:val="clear" w:color="auto" w:fill="FFFFFF"/>
                       </w:rPr>
-                      <w:t>Formátování textu</w:t>
+                      <w:t>Desatero před odevzdáním</w:t>
                     </w:r>
                     <w:r>
                       <w:rPr>
@@ -15543,7 +14826,7 @@
                               <w:szCs w:val="22"/>
                               <w:shd w:val="clear" w:color="auto" w:fill="FFFFFF"/>
                             </w:rPr>
-                            <w:t>Závěr</w:t>
+                            <w:t>Zdroje</w:t>
                           </w:r>
                           <w:r>
                             <w:rPr>
@@ -15634,7 +14917,7 @@
                         <w:szCs w:val="22"/>
                         <w:shd w:val="clear" w:color="auto" w:fill="FFFFFF"/>
                       </w:rPr>
-                      <w:t>Závěr</w:t>
+                      <w:t>Zdroje</w:t>
                     </w:r>
                     <w:r>
                       <w:rPr>
@@ -15847,7 +15130,7 @@
                               <w:szCs w:val="22"/>
                               <w:shd w:val="clear" w:color="auto" w:fill="FFFFFF"/>
                             </w:rPr>
-                            <w:t>Zdroje</w:t>
+                            <w:t>Závěr</w:t>
                           </w:r>
                           <w:r>
                             <w:rPr>
@@ -15938,7 +15221,7 @@
                         <w:szCs w:val="22"/>
                         <w:shd w:val="clear" w:color="auto" w:fill="FFFFFF"/>
                       </w:rPr>
-                      <w:t>Zdroje</w:t>
+                      <w:t>Závěr</w:t>
                     </w:r>
                     <w:r>
                       <w:rPr>
@@ -16143,7 +15426,7 @@
                               <w:szCs w:val="22"/>
                               <w:shd w:val="clear" w:color="auto" w:fill="FFFFFF"/>
                             </w:rPr>
-                            <w:t>Příloha D</w:t>
+                            <w:t>Příloha A</w:t>
                           </w:r>
                           <w:r>
                             <w:rPr>
@@ -16234,7 +15517,7 @@
                         <w:szCs w:val="22"/>
                         <w:shd w:val="clear" w:color="auto" w:fill="FFFFFF"/>
                       </w:rPr>
-                      <w:t>Příloha D</w:t>
+                      <w:t>Příloha A</w:t>
                     </w:r>
                     <w:r>
                       <w:rPr>
@@ -21250,6 +20533,7 @@
     <w:sig w:usb0="E4002EFF" w:usb1="C000247B" w:usb2="00000009" w:usb3="00000000" w:csb0="000001FF" w:csb1="00000000"/>
   </w:font>
   <w:font w:name="Monospac821 BT">
+    <w:altName w:val="Calibri"/>
     <w:panose1 w:val="020B0609020202020204"/>
     <w:charset w:val="00"/>
     <w:family w:val="modern"/>
@@ -21287,6 +20571,7 @@
     <w:rsid w:val="00035126"/>
     <w:rsid w:val="001A59B1"/>
     <w:rsid w:val="001B645F"/>
+    <w:rsid w:val="0027548C"/>
     <w:rsid w:val="003138C2"/>
     <w:rsid w:val="0039443C"/>
     <w:rsid w:val="004169C6"/>
@@ -22073,7 +21358,7 @@
 </file>
 
 <file path=customXml/itemProps1.xml><?xml version="1.0" encoding="utf-8"?>
-<ds:datastoreItem xmlns:ds="http://schemas.openxmlformats.org/officeDocument/2006/customXml" ds:itemID="{17C02082-0BB0-43B0-9A61-E6B81AD7929E}">
+<ds:datastoreItem xmlns:ds="http://schemas.openxmlformats.org/officeDocument/2006/customXml" ds:itemID="{34BE6814-640A-4D89-9E22-5C4228BC5750}">
   <ds:schemaRefs>
     <ds:schemaRef ds:uri="http://schemas.openxmlformats.org/officeDocument/2006/bibliography"/>
   </ds:schemaRefs>

</xml_diff>